<commit_message>
Added Old Slides + Updated Syllabus
</commit_message>
<xml_diff>
--- a/1_Sylabus/23_w_pstwa_syllabus.docx
+++ b/1_Sylabus/23_w_pstwa_syllabus.docx
@@ -133,6 +133,7 @@
           <w:szCs w:val="24"/>
         </w:rPr>
       </w:pPr>
+      <w:proofErr w:type="spellStart"/>
       <w:r>
         <w:rPr>
           <w:rFonts w:ascii="Times New Roman" w:hAnsi="Times New Roman"/>
@@ -149,6 +150,7 @@
         </w:rPr>
         <w:t>aße</w:t>
       </w:r>
+      <w:proofErr w:type="spellEnd"/>
       <w:r>
         <w:rPr>
           <w:rFonts w:ascii="Times New Roman" w:hAnsi="Times New Roman"/>
@@ -299,7 +301,21 @@
         <w:rPr>
           <w:lang w:val="de-DE"/>
         </w:rPr>
-        <w:t xml:space="preserve">Die Pflichtlektüre und weitere Informationen (Videos + R Code + Datensätze ) werden auf Blackboard bereitgestellt. </w:t>
+        <w:t xml:space="preserve">Die Pflichtlektüre und weitere Informationen (Videos + R Code + </w:t>
+      </w:r>
+      <w:proofErr w:type="gramStart"/>
+      <w:r>
+        <w:rPr>
+          <w:lang w:val="de-DE"/>
+        </w:rPr>
+        <w:t>Datensätze )</w:t>
+      </w:r>
+      <w:proofErr w:type="gramEnd"/>
+      <w:r>
+        <w:rPr>
+          <w:lang w:val="de-DE"/>
+        </w:rPr>
+        <w:t xml:space="preserve"> werden auf Blackboard bereitgestellt. </w:t>
       </w:r>
     </w:p>
     <w:p>
@@ -343,31 +359,7 @@
           <w:sz w:val="24"/>
           <w:szCs w:val="24"/>
         </w:rPr>
-        <w:t>Dienstag 1</w:t>
-      </w:r>
-      <w:r>
-        <w:rPr>
-          <w:rFonts w:ascii="Times New Roman" w:hAnsi="Times New Roman"/>
-          <w:sz w:val="24"/>
-          <w:szCs w:val="24"/>
-        </w:rPr>
-        <w:t>2</w:t>
-      </w:r>
-      <w:r>
-        <w:rPr>
-          <w:rFonts w:ascii="Times New Roman" w:hAnsi="Times New Roman"/>
-          <w:sz w:val="24"/>
-          <w:szCs w:val="24"/>
-        </w:rPr>
-        <w:t>:00 - 1</w:t>
-      </w:r>
-      <w:r>
-        <w:rPr>
-          <w:rFonts w:ascii="Times New Roman" w:hAnsi="Times New Roman"/>
-          <w:sz w:val="24"/>
-          <w:szCs w:val="24"/>
-        </w:rPr>
-        <w:t>4</w:t>
+        <w:t>Dienstag 12:00 - 14</w:t>
       </w:r>
       <w:r>
         <w:rPr>
@@ -658,23 +650,7 @@
                 <w:bCs w:val="0"/>
                 <w:lang w:val="de-DE"/>
               </w:rPr>
-              <w:t xml:space="preserve">Vorab aufgezeichnete Videos, in denen technische </w:t>
-            </w:r>
-            <w:r>
-              <w:rPr>
-                <w:b w:val="0"/>
-                <w:bCs w:val="0"/>
-                <w:lang w:val="de-DE"/>
-              </w:rPr>
-              <w:t>oder theoretische</w:t>
-            </w:r>
-            <w:r>
-              <w:rPr>
-                <w:b w:val="0"/>
-                <w:bCs w:val="0"/>
-                <w:lang w:val="de-DE"/>
-              </w:rPr>
-              <w:t xml:space="preserve"> Inhalte vermittelt werden. Diese Videos sind die Basis der Diskussion und Übungen und sollten vor dem jeweiligen Seminartermin bearbeitet werden.</w:t>
+              <w:t>Vorab aufgezeichnete Videos, in denen technische oder theoretische Inhalte vermittelt werden. Diese Videos sind die Basis der Diskussion und Übungen und sollten vor dem jeweiligen Seminartermin bearbeitet werden.</w:t>
             </w:r>
           </w:p>
         </w:tc>
@@ -759,19 +735,7 @@
               <w:rPr>
                 <w:lang w:val="de-DE"/>
               </w:rPr>
-              <w:t xml:space="preserve">Synchrone Diskussionen in </w:t>
-            </w:r>
-            <w:r>
-              <w:rPr>
-                <w:lang w:val="de-DE"/>
-              </w:rPr>
-              <w:t>Präsenz.</w:t>
-            </w:r>
-            <w:r>
-              <w:rPr>
-                <w:lang w:val="de-DE"/>
-              </w:rPr>
-              <w:t xml:space="preserve"> Seminare beginnen 15 Minuten nach der vollen Stunde, und werden idealerweise nicht die volle Laufzeit ausschöpfen, da die asynchronen Elemente vergleichsweise viel Zeit einnehmen werden.  </w:t>
+              <w:t xml:space="preserve">Synchrone Diskussionen in Präsenz. Seminare beginnen 15 Minuten nach der vollen Stunde, und werden idealerweise nicht die volle Laufzeit ausschöpfen, da die asynchronen Elemente vergleichsweise viel Zeit einnehmen werden.  </w:t>
             </w:r>
           </w:p>
         </w:tc>
@@ -789,8 +753,13 @@
             <w:pPr>
               <w:spacing w:after="120"/>
             </w:pPr>
+            <w:proofErr w:type="spellStart"/>
             <w:r>
-              <w:t xml:space="preserve">Sprechstunden </w:t>
+              <w:t>Sprechstunden</w:t>
+            </w:r>
+            <w:proofErr w:type="spellEnd"/>
+            <w:r>
+              <w:t xml:space="preserve"> </w:t>
             </w:r>
           </w:p>
         </w:tc>
@@ -837,8 +806,13 @@
             <w:pPr>
               <w:spacing w:after="120"/>
             </w:pPr>
+            <w:proofErr w:type="spellStart"/>
             <w:r>
-              <w:t xml:space="preserve">Übungen </w:t>
+              <w:t>Übungen</w:t>
+            </w:r>
+            <w:proofErr w:type="spellEnd"/>
+            <w:r>
+              <w:t xml:space="preserve"> </w:t>
             </w:r>
           </w:p>
         </w:tc>
@@ -921,8 +895,21 @@
             <w:pPr>
               <w:spacing w:after="120"/>
             </w:pPr>
+            <w:proofErr w:type="spellStart"/>
             <w:r>
-              <w:t xml:space="preserve">Gemeinsame Übungen </w:t>
+              <w:t>Gemeinsame</w:t>
+            </w:r>
+            <w:proofErr w:type="spellEnd"/>
+            <w:r>
+              <w:t xml:space="preserve"> </w:t>
+            </w:r>
+            <w:proofErr w:type="spellStart"/>
+            <w:r>
+              <w:t>Übungen</w:t>
+            </w:r>
+            <w:proofErr w:type="spellEnd"/>
+            <w:r>
+              <w:t xml:space="preserve"> </w:t>
             </w:r>
           </w:p>
         </w:tc>
@@ -938,11 +925,19 @@
                 <w:lang w:val="de-DE"/>
               </w:rPr>
             </w:pPr>
+            <w:proofErr w:type="gramStart"/>
             <w:r>
               <w:rPr>
                 <w:lang w:val="de-DE"/>
               </w:rPr>
-              <w:t xml:space="preserve">Übungen die wir synchron und gemeinsam im Rahmen des Kurses durchführen und besprechen.  Zum Abschluss des </w:t>
+              <w:t>Übungen</w:t>
+            </w:r>
+            <w:proofErr w:type="gramEnd"/>
+            <w:r>
+              <w:rPr>
+                <w:lang w:val="de-DE"/>
+              </w:rPr>
+              <w:t xml:space="preserve"> die wir synchron und gemeinsam im Rahmen des Kurses durchführen und besprechen.  Zum Abschluss des </w:t>
             </w:r>
             <w:r>
               <w:rPr>
@@ -985,7 +980,21 @@
         <w:rPr>
           <w:lang w:val="de-DE"/>
         </w:rPr>
-        <w:t xml:space="preserve">Für die Teilnahme am Kurs benötigen Sie deshalb einen PC/Mac auf dem das Statistikprogramm R und R-Studio installiert und genutzt werden können. Tablets und ähnliche Endgeräte sind leider nicht ausreichend. </w:t>
+        <w:t>Für die Teilnahme am Kurs benötigen Sie deshalb einen PC/</w:t>
+      </w:r>
+      <w:proofErr w:type="gramStart"/>
+      <w:r>
+        <w:rPr>
+          <w:lang w:val="de-DE"/>
+        </w:rPr>
+        <w:t>Mac</w:t>
+      </w:r>
+      <w:proofErr w:type="gramEnd"/>
+      <w:r>
+        <w:rPr>
+          <w:lang w:val="de-DE"/>
+        </w:rPr>
+        <w:t xml:space="preserve"> auf dem das Statistikprogramm R und R-Studio installiert und genutzt werden können. Tablets und ähnliche Endgeräte sind leider nicht ausreichend. </w:t>
       </w:r>
     </w:p>
     <w:p>
@@ -1051,10 +1060,7 @@
         <w:t xml:space="preserve">Übungen </w:t>
       </w:r>
       <w:r>
-        <w:t xml:space="preserve">und Gemeinsamen Übung </w:t>
-      </w:r>
-      <w:r>
-        <w:t>im</w:t>
+        <w:t>und Gemeinsamen Übung im</w:t>
       </w:r>
       <w:r>
         <w:t xml:space="preserve"> Semester</w:t>
@@ -1082,8 +1088,13 @@
         </w:numPr>
         <w:jc w:val="both"/>
       </w:pPr>
-      <w:r>
-        <w:t xml:space="preserve">Exposé </w:t>
+      <w:proofErr w:type="gramStart"/>
+      <w:r>
+        <w:t>Exposé</w:t>
+      </w:r>
+      <w:proofErr w:type="gramEnd"/>
+      <w:r>
+        <w:t xml:space="preserve"> </w:t>
       </w:r>
       <w:r>
         <w:t xml:space="preserve">- </w:t>
@@ -1108,7 +1119,15 @@
         <w:jc w:val="both"/>
       </w:pPr>
       <w:r>
-        <w:t>Hausarbeit – nicht differenziert bewertet Hausarbeit (4500 Worte, exkl. Bibliographie).</w:t>
+        <w:t xml:space="preserve">Hausarbeit – nicht differenziert bewertet Hausarbeit (4500 Worte, exkl. </w:t>
+      </w:r>
+      <w:proofErr w:type="gramStart"/>
+      <w:r>
+        <w:t>Bibliographie</w:t>
+      </w:r>
+      <w:proofErr w:type="gramEnd"/>
+      <w:r>
+        <w:t>).</w:t>
       </w:r>
       <w:r>
         <w:t xml:space="preserve"> </w:t>
@@ -1195,6 +1214,7 @@
         <w:rPr>
           <w:lang w:val="de-DE"/>
         </w:rPr>
+        <w:lastRenderedPageBreak/>
         <w:t>Marschall, S. (2014). Das politische System Deutschlands. Das politische System Deutschlands. Stuttgart: UTB GmbH.</w:t>
       </w:r>
     </w:p>
@@ -1219,11 +1239,61 @@
           <w:lang w:val="de-DE"/>
         </w:rPr>
       </w:pPr>
-      <w:r>
-        <w:rPr>
-          <w:lang w:val="de-DE"/>
-        </w:rPr>
-        <w:t>Stykow, P., Daase, C., MacKenzie, J., &amp; Moosauer, N. (2010). Politikwissenschaftliche Arbeitstechniken (2nd Edition). Stuttgart: Wilhelm Fink GmbH.</w:t>
+      <w:proofErr w:type="spellStart"/>
+      <w:r>
+        <w:rPr>
+          <w:lang w:val="de-DE"/>
+        </w:rPr>
+        <w:t>Stykow</w:t>
+      </w:r>
+      <w:proofErr w:type="spellEnd"/>
+      <w:r>
+        <w:rPr>
+          <w:lang w:val="de-DE"/>
+        </w:rPr>
+        <w:t xml:space="preserve">, P., </w:t>
+      </w:r>
+      <w:proofErr w:type="spellStart"/>
+      <w:r>
+        <w:rPr>
+          <w:lang w:val="de-DE"/>
+        </w:rPr>
+        <w:t>Daase</w:t>
+      </w:r>
+      <w:proofErr w:type="spellEnd"/>
+      <w:r>
+        <w:rPr>
+          <w:lang w:val="de-DE"/>
+        </w:rPr>
+        <w:t xml:space="preserve">, C., </w:t>
+      </w:r>
+      <w:proofErr w:type="spellStart"/>
+      <w:r>
+        <w:rPr>
+          <w:lang w:val="de-DE"/>
+        </w:rPr>
+        <w:t>MacKenzie</w:t>
+      </w:r>
+      <w:proofErr w:type="spellEnd"/>
+      <w:r>
+        <w:rPr>
+          <w:lang w:val="de-DE"/>
+        </w:rPr>
+        <w:t xml:space="preserve">, J., &amp; </w:t>
+      </w:r>
+      <w:proofErr w:type="spellStart"/>
+      <w:r>
+        <w:rPr>
+          <w:lang w:val="de-DE"/>
+        </w:rPr>
+        <w:t>Moosauer</w:t>
+      </w:r>
+      <w:proofErr w:type="spellEnd"/>
+      <w:r>
+        <w:rPr>
+          <w:lang w:val="de-DE"/>
+        </w:rPr>
+        <w:t>, N. (2010). Politikwissenschaftliche Arbeitstechniken (2nd Edition). Stuttgart: Wilhelm Fink GmbH.</w:t>
       </w:r>
     </w:p>
     <w:p>
@@ -1235,11 +1305,61 @@
           <w:lang w:val="de-DE"/>
         </w:rPr>
       </w:pPr>
-      <w:r>
-        <w:rPr>
-          <w:lang w:val="de-DE"/>
-        </w:rPr>
-        <w:t xml:space="preserve">Wagschal, U., &amp; Jäckle, S. (2015). Einführung in die Vergleichende Politikwissenschaft Institutionen - Akteure - Policies. </w:t>
+      <w:proofErr w:type="spellStart"/>
+      <w:r>
+        <w:rPr>
+          <w:lang w:val="de-DE"/>
+        </w:rPr>
+        <w:t>Wagschal</w:t>
+      </w:r>
+      <w:proofErr w:type="spellEnd"/>
+      <w:r>
+        <w:rPr>
+          <w:lang w:val="de-DE"/>
+        </w:rPr>
+        <w:t xml:space="preserve">, U., &amp; </w:t>
+      </w:r>
+      <w:proofErr w:type="spellStart"/>
+      <w:r>
+        <w:rPr>
+          <w:lang w:val="de-DE"/>
+        </w:rPr>
+        <w:t>Jäckle</w:t>
+      </w:r>
+      <w:proofErr w:type="spellEnd"/>
+      <w:r>
+        <w:rPr>
+          <w:lang w:val="de-DE"/>
+        </w:rPr>
+        <w:t xml:space="preserve">, S. (2015). </w:t>
+      </w:r>
+      <w:proofErr w:type="spellStart"/>
+      <w:r>
+        <w:rPr>
+          <w:lang w:val="de-DE"/>
+        </w:rPr>
+        <w:t>Einführung</w:t>
+      </w:r>
+      <w:proofErr w:type="spellEnd"/>
+      <w:r>
+        <w:rPr>
+          <w:lang w:val="de-DE"/>
+        </w:rPr>
+        <w:t xml:space="preserve"> in die Vergleichende Politikwissenschaft Institutionen - Akteure - </w:t>
+      </w:r>
+      <w:proofErr w:type="spellStart"/>
+      <w:r>
+        <w:rPr>
+          <w:lang w:val="de-DE"/>
+        </w:rPr>
+        <w:t>Policies</w:t>
+      </w:r>
+      <w:proofErr w:type="spellEnd"/>
+      <w:r>
+        <w:rPr>
+          <w:lang w:val="de-DE"/>
+        </w:rPr>
+        <w:t xml:space="preserve">. </w:t>
       </w:r>
       <w:r>
         <w:rPr>
@@ -1810,20 +1930,42 @@
         <w:rPr>
           <w:lang w:val="de-DE"/>
         </w:rPr>
-        <w:t xml:space="preserve">Zur Referenz: Jahn  - Kapitel 2 bis 4 </w:t>
-      </w:r>
-    </w:p>
-    <w:p>
-      <w:pPr>
-        <w:rPr>
-          <w:lang w:val="de-DE"/>
-        </w:rPr>
-      </w:pPr>
-      <w:r>
-        <w:rPr>
-          <w:lang w:val="de-DE"/>
-        </w:rPr>
-        <w:t>Stykow et. al. Kapitel 1 &amp; 6</w:t>
+        <w:t xml:space="preserve">Zur Referenz: </w:t>
+      </w:r>
+      <w:proofErr w:type="gramStart"/>
+      <w:r>
+        <w:rPr>
+          <w:lang w:val="de-DE"/>
+        </w:rPr>
+        <w:t>Jahn  -</w:t>
+      </w:r>
+      <w:proofErr w:type="gramEnd"/>
+      <w:r>
+        <w:rPr>
+          <w:lang w:val="de-DE"/>
+        </w:rPr>
+        <w:t xml:space="preserve"> Kapitel 2 bis 4 </w:t>
+      </w:r>
+    </w:p>
+    <w:p>
+      <w:pPr>
+        <w:rPr>
+          <w:lang w:val="de-DE"/>
+        </w:rPr>
+      </w:pPr>
+      <w:proofErr w:type="spellStart"/>
+      <w:r>
+        <w:rPr>
+          <w:lang w:val="de-DE"/>
+        </w:rPr>
+        <w:t>Stykow</w:t>
+      </w:r>
+      <w:proofErr w:type="spellEnd"/>
+      <w:r>
+        <w:rPr>
+          <w:lang w:val="de-DE"/>
+        </w:rPr>
+        <w:t xml:space="preserve"> et. al. Kapitel 1 &amp; 6</w:t>
       </w:r>
     </w:p>
     <w:p>
@@ -1894,6 +2036,7 @@
         <w:jc w:val="right"/>
         <w:rPr>
           <w:color w:val="000000"/>
+          <w:lang w:val="de-DE"/>
         </w:rPr>
       </w:pPr>
       <w:r>
@@ -2391,21 +2534,48 @@
           <w:b/>
           <w:u w:val="single"/>
         </w:rPr>
-        <w:lastRenderedPageBreak/>
         <w:t xml:space="preserve">Literatur: </w:t>
       </w:r>
     </w:p>
     <w:p>
       <w:pPr>
         <w:pStyle w:val="citations"/>
-      </w:pPr>
-      <w:r>
-        <w:rPr>
-          <w:lang w:val="de-DE"/>
-        </w:rPr>
-        <w:t xml:space="preserve">Marschall  – Kapitel 1,  Jahn – Kapitel 5 und 6 ,  (Stykow et al.  </w:t>
-      </w:r>
-      <w:r>
+        <w:rPr>
+          <w:lang w:val="de-DE"/>
+        </w:rPr>
+      </w:pPr>
+      <w:proofErr w:type="gramStart"/>
+      <w:r>
+        <w:rPr>
+          <w:lang w:val="de-DE"/>
+        </w:rPr>
+        <w:t>Marschall  –</w:t>
+      </w:r>
+      <w:proofErr w:type="gramEnd"/>
+      <w:r>
+        <w:rPr>
+          <w:lang w:val="de-DE"/>
+        </w:rPr>
+        <w:t xml:space="preserve"> Kapitel 1,  Jahn – Kapitel 5 und 6 ,  (</w:t>
+      </w:r>
+      <w:proofErr w:type="spellStart"/>
+      <w:r>
+        <w:rPr>
+          <w:lang w:val="de-DE"/>
+        </w:rPr>
+        <w:t>Stykow</w:t>
+      </w:r>
+      <w:proofErr w:type="spellEnd"/>
+      <w:r>
+        <w:rPr>
+          <w:lang w:val="de-DE"/>
+        </w:rPr>
+        <w:t xml:space="preserve"> et al.  </w:t>
+      </w:r>
+      <w:r>
+        <w:rPr>
+          <w:lang w:val="de-DE"/>
+        </w:rPr>
         <w:t>– Kapitel 7)</w:t>
       </w:r>
     </w:p>
@@ -2423,6 +2593,7 @@
         <w:rPr>
           <w:color w:val="000000"/>
         </w:rPr>
+        <w:lastRenderedPageBreak/>
         <w:fldChar w:fldCharType="begin"/>
       </w:r>
       <w:r>
@@ -2470,6 +2641,7 @@
         <w:jc w:val="right"/>
         <w:rPr>
           <w:color w:val="000000"/>
+          <w:lang w:val="de-DE"/>
         </w:rPr>
       </w:pPr>
       <w:r>
@@ -2517,6 +2689,16 @@
         </w:rPr>
         <w:fldChar w:fldCharType="end"/>
       </w:r>
+    </w:p>
+    <w:p>
+      <w:pPr>
+        <w:rPr>
+          <w:b/>
+          <w:bCs/>
+          <w:color w:val="000000"/>
+          <w:lang w:val="de-DE"/>
+        </w:rPr>
+      </w:pPr>
     </w:p>
     <w:p>
       <w:pPr>
@@ -2654,7 +2836,7 @@
         <w:rPr>
           <w:lang w:val="de-DE"/>
         </w:rPr>
-        <w:t xml:space="preserve">5: (Asynchron+Online) Wahlen und Wähler in Deutschland und der Welt </w:t>
+        <w:t xml:space="preserve">5: (Bibliothek + Asynchron) Wahlen und Wähler in Deutschland und der Welt </w:t>
       </w:r>
       <w:r>
         <w:rPr>
@@ -2668,6 +2850,7 @@
         <w:jc w:val="right"/>
         <w:rPr>
           <w:color w:val="000000"/>
+          <w:lang w:val="de-DE"/>
         </w:rPr>
       </w:pPr>
       <w:r>
@@ -2909,7 +3092,16 @@
           <w:color w:val="000000"/>
           <w:lang w:val="de-DE"/>
         </w:rPr>
-        <w:t xml:space="preserve">Seminar (Online) </w:t>
+        <w:t>Seminar</w:t>
+      </w:r>
+      <w:r>
+        <w:rPr>
+          <w:b/>
+          <w:bCs/>
+          <w:color w:val="000000"/>
+          <w:lang w:val="de-DE"/>
+        </w:rPr>
+        <w:tab/>
       </w:r>
       <w:r>
         <w:rPr>
@@ -2935,6 +3127,49 @@
           <w:lang w:val="de-DE"/>
         </w:rPr>
         <w:t xml:space="preserve">Einführung in die Universitätsbibliothek  </w:t>
+      </w:r>
+    </w:p>
+    <w:p>
+      <w:pPr>
+        <w:rPr>
+          <w:color w:val="000000"/>
+          <w:lang w:val="de-DE"/>
+        </w:rPr>
+      </w:pPr>
+    </w:p>
+    <w:p>
+      <w:pPr>
+        <w:rPr>
+          <w:color w:val="000000"/>
+          <w:lang w:val="de-DE"/>
+        </w:rPr>
+      </w:pPr>
+      <w:r>
+        <w:rPr>
+          <w:color w:val="000000"/>
+          <w:lang w:val="de-DE"/>
+        </w:rPr>
+        <w:t xml:space="preserve">Treffpunkt für die Einführung: </w:t>
+      </w:r>
+      <w:r>
+        <w:rPr>
+          <w:lang w:val="de-DE"/>
+        </w:rPr>
+        <w:t xml:space="preserve">Foyer der Universitätsbibliothek in der </w:t>
+      </w:r>
+      <w:proofErr w:type="spellStart"/>
+      <w:r>
+        <w:rPr>
+          <w:lang w:val="de-DE"/>
+        </w:rPr>
+        <w:t>Garystr</w:t>
+      </w:r>
+      <w:proofErr w:type="spellEnd"/>
+      <w:r>
+        <w:rPr>
+          <w:lang w:val="de-DE"/>
+        </w:rPr>
+        <w:t>. 39</w:t>
       </w:r>
     </w:p>
     <w:p>
@@ -3070,7 +3305,7 @@
         <w:rPr>
           <w:lang w:val="de-DE"/>
         </w:rPr>
-        <w:t>6: (Präsenz) Wer wählt populistische Parteien? + Wissenschaftliches Lesen I</w:t>
+        <w:t xml:space="preserve">6: (Asynchron) Quantitative Methoden I - Einführung in R </w:t>
       </w:r>
       <w:r>
         <w:rPr>
@@ -3139,455 +3374,6 @@
         <w:rPr>
           <w:color w:val="000000"/>
           <w:lang w:val="de-DE"/>
-        </w:rPr>
-      </w:pPr>
-    </w:p>
-    <w:p>
-      <w:pPr>
-        <w:pStyle w:val="Datum"/>
-        <w:spacing w:after="0"/>
-        <w:jc w:val="left"/>
-        <w:rPr>
-          <w:bCs/>
-          <w:i w:val="0"/>
-          <w:iCs w:val="0"/>
-        </w:rPr>
-      </w:pPr>
-      <w:r>
-        <w:rPr>
-          <w:b/>
-          <w:i w:val="0"/>
-          <w:iCs w:val="0"/>
-        </w:rPr>
-        <w:t>Video:</w:t>
-      </w:r>
-      <w:r>
-        <w:rPr>
-          <w:bCs/>
-          <w:i w:val="0"/>
-          <w:iCs w:val="0"/>
-        </w:rPr>
-        <w:t xml:space="preserve"> </w:t>
-      </w:r>
-      <w:r>
-        <w:rPr>
-          <w:bCs/>
-          <w:i w:val="0"/>
-          <w:iCs w:val="0"/>
-        </w:rPr>
-        <w:tab/>
-      </w:r>
-      <w:r>
-        <w:rPr>
-          <w:bCs/>
-          <w:i w:val="0"/>
-          <w:iCs w:val="0"/>
-        </w:rPr>
-        <w:tab/>
-      </w:r>
-      <w:r>
-        <w:rPr>
-          <w:bCs/>
-          <w:i w:val="0"/>
-          <w:iCs w:val="0"/>
-        </w:rPr>
-        <w:tab/>
-      </w:r>
-      <w:r>
-        <w:rPr>
-          <w:bCs/>
-          <w:i w:val="0"/>
-          <w:iCs w:val="0"/>
-        </w:rPr>
-        <w:t xml:space="preserve">Wissenschaftliches Arbeiten - Richtiges Lesen und zitieren </w:t>
-      </w:r>
-    </w:p>
-    <w:p>
-      <w:pPr>
-        <w:pStyle w:val="Datum"/>
-        <w:spacing w:after="0"/>
-        <w:jc w:val="left"/>
-        <w:rPr>
-          <w:b/>
-          <w:bCs/>
-          <w:i w:val="0"/>
-          <w:iCs w:val="0"/>
-        </w:rPr>
-      </w:pPr>
-    </w:p>
-    <w:p>
-      <w:pPr>
-        <w:pStyle w:val="Datum"/>
-        <w:spacing w:after="0"/>
-        <w:jc w:val="left"/>
-        <w:rPr>
-          <w:b/>
-          <w:i w:val="0"/>
-          <w:iCs w:val="0"/>
-        </w:rPr>
-      </w:pPr>
-      <w:r>
-        <w:rPr>
-          <w:b/>
-          <w:i w:val="0"/>
-          <w:iCs w:val="0"/>
-        </w:rPr>
-        <w:t>Seminar:</w:t>
-      </w:r>
-      <w:r>
-        <w:rPr>
-          <w:bCs/>
-          <w:i w:val="0"/>
-          <w:iCs w:val="0"/>
-        </w:rPr>
-        <w:t xml:space="preserve"> </w:t>
-      </w:r>
-      <w:r>
-        <w:rPr>
-          <w:bCs/>
-          <w:i w:val="0"/>
-          <w:iCs w:val="0"/>
-        </w:rPr>
-        <w:tab/>
-      </w:r>
-      <w:r>
-        <w:rPr>
-          <w:bCs/>
-          <w:i w:val="0"/>
-          <w:iCs w:val="0"/>
-        </w:rPr>
-        <w:tab/>
-      </w:r>
-      <w:r>
-        <w:rPr>
-          <w:bCs/>
-          <w:i w:val="0"/>
-          <w:iCs w:val="0"/>
-        </w:rPr>
-        <w:tab/>
-      </w:r>
-      <w:r>
-        <w:rPr>
-          <w:bCs/>
-          <w:i w:val="0"/>
-          <w:iCs w:val="0"/>
-        </w:rPr>
-        <w:t>Wer wählt populistische Parteien?</w:t>
-      </w:r>
-    </w:p>
-    <w:p>
-      <w:pPr>
-        <w:pStyle w:val="Datum"/>
-        <w:spacing w:after="0"/>
-        <w:jc w:val="left"/>
-        <w:rPr>
-          <w:b/>
-          <w:bCs/>
-          <w:i w:val="0"/>
-          <w:iCs w:val="0"/>
-        </w:rPr>
-      </w:pPr>
-    </w:p>
-    <w:p>
-      <w:pPr>
-        <w:pStyle w:val="Datum"/>
-        <w:spacing w:after="0"/>
-        <w:jc w:val="left"/>
-        <w:rPr>
-          <w:i w:val="0"/>
-          <w:iCs w:val="0"/>
-        </w:rPr>
-      </w:pPr>
-      <w:r>
-        <w:rPr>
-          <w:b/>
-          <w:bCs/>
-          <w:i w:val="0"/>
-          <w:iCs w:val="0"/>
-        </w:rPr>
-        <w:t xml:space="preserve">Gemeinsame </w:t>
-      </w:r>
-      <w:r>
-        <w:rPr>
-          <w:b/>
-          <w:bCs/>
-          <w:i w:val="0"/>
-          <w:iCs w:val="0"/>
-        </w:rPr>
-        <w:t>Übung</w:t>
-      </w:r>
-      <w:r>
-        <w:rPr>
-          <w:i w:val="0"/>
-          <w:iCs w:val="0"/>
-        </w:rPr>
-        <w:t xml:space="preserve"> </w:t>
-      </w:r>
-      <w:r>
-        <w:rPr>
-          <w:b/>
-          <w:bCs/>
-          <w:i w:val="0"/>
-          <w:iCs w:val="0"/>
-        </w:rPr>
-        <w:t>3</w:t>
-      </w:r>
-      <w:r>
-        <w:rPr>
-          <w:i w:val="0"/>
-          <w:iCs w:val="0"/>
-        </w:rPr>
-        <w:t>:</w:t>
-      </w:r>
-      <w:r>
-        <w:rPr>
-          <w:i w:val="0"/>
-          <w:iCs w:val="0"/>
-        </w:rPr>
-        <w:tab/>
-      </w:r>
-      <w:r>
-        <w:rPr>
-          <w:i w:val="0"/>
-          <w:iCs w:val="0"/>
-        </w:rPr>
-        <w:t xml:space="preserve">Wissenschaftliche Arbeiten lesen </w:t>
-      </w:r>
-    </w:p>
-    <w:p>
-      <w:pPr>
-        <w:pStyle w:val="Datum"/>
-        <w:spacing w:after="0"/>
-        <w:jc w:val="left"/>
-        <w:rPr>
-          <w:i w:val="0"/>
-          <w:iCs w:val="0"/>
-        </w:rPr>
-      </w:pPr>
-    </w:p>
-    <w:p>
-      <w:pPr>
-        <w:pStyle w:val="Datum"/>
-        <w:spacing w:after="0"/>
-        <w:jc w:val="left"/>
-        <w:rPr>
-          <w:b/>
-          <w:u w:val="single"/>
-        </w:rPr>
-      </w:pPr>
-      <w:r>
-        <w:rPr>
-          <w:b/>
-          <w:u w:val="single"/>
-        </w:rPr>
-        <w:t xml:space="preserve">Literatur: </w:t>
-      </w:r>
-    </w:p>
-    <w:p>
-      <w:pPr>
-        <w:pStyle w:val="Datum"/>
-        <w:spacing w:after="0"/>
-        <w:jc w:val="left"/>
-        <w:rPr>
-          <w:u w:val="single"/>
-        </w:rPr>
-      </w:pPr>
-    </w:p>
-    <w:p>
-      <w:pPr>
-        <w:pStyle w:val="Datum"/>
-        <w:spacing w:after="0"/>
-        <w:jc w:val="left"/>
-        <w:rPr>
-          <w:i w:val="0"/>
-          <w:iCs w:val="0"/>
-        </w:rPr>
-      </w:pPr>
-      <w:r>
-        <w:rPr>
-          <w:i w:val="0"/>
-          <w:iCs w:val="0"/>
-        </w:rPr>
-        <w:t xml:space="preserve">Steiner, Nils D., and Claudia Landwehr. 2018. “Populistische Demokratiekonzeptionen Und </w:t>
-      </w:r>
-    </w:p>
-    <w:p>
-      <w:pPr>
-        <w:pStyle w:val="Datum"/>
-        <w:spacing w:after="0"/>
-        <w:ind w:left="475"/>
-        <w:jc w:val="left"/>
-        <w:rPr>
-          <w:i w:val="0"/>
-          <w:iCs w:val="0"/>
-        </w:rPr>
-      </w:pPr>
-      <w:r>
-        <w:rPr>
-          <w:i w:val="0"/>
-          <w:iCs w:val="0"/>
-        </w:rPr>
-        <w:t>Die Wahl Der AfD: Evidenz Aus Einer Panelstudie.” Politische Vierteljahresschrift 59(3): 463–91.</w:t>
-      </w:r>
-      <w:r>
-        <w:rPr>
-          <w:i w:val="0"/>
-          <w:iCs w:val="0"/>
-        </w:rPr>
-        <w:t xml:space="preserve">  </w:t>
-      </w:r>
-    </w:p>
-    <w:p>
-      <w:pPr>
-        <w:pStyle w:val="citations"/>
-      </w:pPr>
-      <w:r>
-        <w:rPr>
-          <w:lang w:val="de-DE"/>
-        </w:rPr>
-        <w:t xml:space="preserve">Lengfeld, Holger, and Clara Dilger. 2018. “Kulturelle Und Ökonomische Bedrohung. Eine Analyse Der Ursachen Der Parteiidentifikation Mit Der ‘Alternative Für Deutschland’ Mit Dem Sozio-Ökonomischen Panel 2016.” </w:t>
-      </w:r>
-      <w:r>
-        <w:t xml:space="preserve">Zeitschrift für Soziologie 47(3): 181–99. </w:t>
-      </w:r>
-    </w:p>
-    <w:p>
-      <w:pPr>
-        <w:rPr>
-          <w:lang w:val="de-DE"/>
-        </w:rPr>
-      </w:pPr>
-      <w:r>
-        <w:rPr>
-          <w:lang w:val="de-DE"/>
-        </w:rPr>
-        <w:br w:type="page"/>
-      </w:r>
-    </w:p>
-    <w:p>
-      <w:pPr>
-        <w:rPr>
-          <w:lang w:val="de-DE"/>
-        </w:rPr>
-      </w:pPr>
-    </w:p>
-    <w:p>
-      <w:pPr>
-        <w:pBdr>
-          <w:bottom w:val="single" w:sz="4" w:space="1" w:color="auto"/>
-        </w:pBdr>
-        <w:rPr>
-          <w:color w:val="000000"/>
-          <w:lang w:val="de-DE"/>
-        </w:rPr>
-      </w:pPr>
-      <w:r>
-        <w:rPr>
-          <w:color w:val="000000"/>
-        </w:rPr>
-        <w:fldChar w:fldCharType="begin"/>
-      </w:r>
-      <w:r>
-        <w:rPr>
-          <w:color w:val="000000"/>
-          <w:lang w:val="de-DE"/>
-        </w:rPr>
-        <w:instrText xml:space="preserve"> LINK </w:instrText>
-      </w:r>
-      <w:r>
-        <w:rPr>
-          <w:color w:val="000000"/>
-          <w:lang w:val="de-DE"/>
-        </w:rPr>
-        <w:instrText xml:space="preserve">Excel.Sheet.12 D:\\OneDrive\\Teaching\\class_intro_to_polsci\\1_Sylabus\\date_helper.xlsx Sheet1!R10C4 </w:instrText>
-      </w:r>
-      <w:r>
-        <w:rPr>
-          <w:color w:val="000000"/>
-          <w:lang w:val="de-DE"/>
-        </w:rPr>
-        <w:instrText xml:space="preserve">\a \t </w:instrText>
-      </w:r>
-      <w:r>
-        <w:rPr>
-          <w:color w:val="000000"/>
-        </w:rPr>
-        <w:fldChar w:fldCharType="separate"/>
-      </w:r>
-      <w:r>
-        <w:rPr>
-          <w:lang w:val="de-DE"/>
-        </w:rPr>
-        <w:t xml:space="preserve">7: (Asynchron) Quantitative Methoden I - Einführung in R </w:t>
-      </w:r>
-      <w:r>
-        <w:rPr>
-          <w:color w:val="000000"/>
-        </w:rPr>
-        <w:fldChar w:fldCharType="end"/>
-      </w:r>
-    </w:p>
-    <w:p>
-      <w:pPr>
-        <w:jc w:val="right"/>
-        <w:rPr>
-          <w:color w:val="000000"/>
-          <w:lang w:val="de-DE"/>
-        </w:rPr>
-      </w:pPr>
-      <w:r>
-        <w:rPr>
-          <w:color w:val="000000"/>
-        </w:rPr>
-        <w:fldChar w:fldCharType="begin"/>
-      </w:r>
-      <w:r>
-        <w:rPr>
-          <w:color w:val="000000"/>
-          <w:lang w:val="de-DE"/>
-        </w:rPr>
-        <w:instrText xml:space="preserve"> LINK </w:instrText>
-      </w:r>
-      <w:r>
-        <w:rPr>
-          <w:color w:val="000000"/>
-          <w:lang w:val="de-DE"/>
-        </w:rPr>
-        <w:instrText xml:space="preserve">Excel.Sheet.12 D:\\OneDrive\\Teaching\\class_intro_to_polsci\\1_Sylabus\\date_helper.xlsx Sheet1!R10C2 </w:instrText>
-      </w:r>
-      <w:r>
-        <w:rPr>
-          <w:color w:val="000000"/>
-          <w:lang w:val="de-DE"/>
-        </w:rPr>
-        <w:instrText xml:space="preserve">\a \t </w:instrText>
-      </w:r>
-      <w:r>
-        <w:rPr>
-          <w:color w:val="000000"/>
-        </w:rPr>
-        <w:fldChar w:fldCharType="separate"/>
-      </w:r>
-      <w:r>
-        <w:rPr>
-          <w:lang w:val="de-DE"/>
-        </w:rPr>
-        <w:t>27.11.23</w:t>
-      </w:r>
-      <w:r>
-        <w:rPr>
-          <w:color w:val="000000"/>
-        </w:rPr>
-        <w:fldChar w:fldCharType="end"/>
-      </w:r>
-    </w:p>
-    <w:p>
-      <w:pPr>
-        <w:pStyle w:val="Datum"/>
-        <w:spacing w:after="0"/>
-        <w:jc w:val="left"/>
-        <w:rPr>
-          <w:b/>
         </w:rPr>
       </w:pPr>
     </w:p>
@@ -3759,6 +3545,79 @@
     </w:p>
     <w:p>
       <w:pPr>
+        <w:pStyle w:val="Datum"/>
+        <w:spacing w:after="0"/>
+        <w:jc w:val="left"/>
+        <w:rPr>
+          <w:bCs/>
+          <w:i w:val="0"/>
+          <w:iCs w:val="0"/>
+        </w:rPr>
+      </w:pPr>
+      <w:r>
+        <w:rPr>
+          <w:b/>
+          <w:i w:val="0"/>
+          <w:iCs w:val="0"/>
+        </w:rPr>
+        <w:t>Video:</w:t>
+      </w:r>
+      <w:r>
+        <w:rPr>
+          <w:bCs/>
+          <w:i w:val="0"/>
+          <w:iCs w:val="0"/>
+        </w:rPr>
+        <w:t xml:space="preserve"> </w:t>
+      </w:r>
+      <w:r>
+        <w:rPr>
+          <w:bCs/>
+          <w:i w:val="0"/>
+          <w:iCs w:val="0"/>
+        </w:rPr>
+        <w:tab/>
+      </w:r>
+      <w:r>
+        <w:rPr>
+          <w:bCs/>
+          <w:i w:val="0"/>
+          <w:iCs w:val="0"/>
+        </w:rPr>
+        <w:tab/>
+      </w:r>
+      <w:r>
+        <w:rPr>
+          <w:bCs/>
+          <w:i w:val="0"/>
+          <w:iCs w:val="0"/>
+        </w:rPr>
+        <w:tab/>
+      </w:r>
+      <w:r>
+        <w:rPr>
+          <w:bCs/>
+          <w:i w:val="0"/>
+          <w:iCs w:val="0"/>
+        </w:rPr>
+        <w:t xml:space="preserve">Wissenschaftliches Arbeiten - Richtiges Lesen und zitieren </w:t>
+      </w:r>
+    </w:p>
+    <w:p>
+      <w:pPr>
+        <w:rPr>
+          <w:lang w:val="de-DE"/>
+        </w:rPr>
+      </w:pPr>
+      <w:r>
+        <w:rPr>
+          <w:lang w:val="de-DE"/>
+        </w:rPr>
+        <w:br w:type="page"/>
+      </w:r>
+    </w:p>
+    <w:p>
+      <w:pPr>
         <w:rPr>
           <w:lang w:val="de-DE"/>
         </w:rPr>
@@ -3792,7 +3651,7 @@
           <w:color w:val="000000"/>
           <w:lang w:val="de-DE"/>
         </w:rPr>
-        <w:instrText xml:space="preserve">Excel.Sheet.12 D:\\OneDrive\\Teaching\\class_intro_to_polsci\\1_Sylabus\\date_helper.xlsx Sheet1!R11C4 </w:instrText>
+        <w:instrText xml:space="preserve">Excel.Sheet.12 D:\\OneDrive\\Teaching\\class_intro_to_polsci\\1_Sylabus\\date_helper.xlsx Sheet1!R10C4 </w:instrText>
       </w:r>
       <w:r>
         <w:rPr>
@@ -3811,7 +3670,7 @@
         <w:rPr>
           <w:lang w:val="de-DE"/>
         </w:rPr>
-        <w:t xml:space="preserve">8: (Präsenz) Wissenschaftliches Lesen II: Literaturreviews und Recherche </w:t>
+        <w:t>7: (Präsenz) Wer wählt populistische Parteien? + Wissenschaftliches Lesen I</w:t>
       </w:r>
       <w:r>
         <w:rPr>
@@ -3825,6 +3684,7 @@
         <w:jc w:val="right"/>
         <w:rPr>
           <w:color w:val="000000"/>
+          <w:lang w:val="de-DE"/>
         </w:rPr>
       </w:pPr>
       <w:r>
@@ -3845,7 +3705,7 @@
           <w:color w:val="000000"/>
           <w:lang w:val="de-DE"/>
         </w:rPr>
-        <w:instrText xml:space="preserve">Excel.Sheet.12 D:\\OneDrive\\Teaching\\class_intro_to_polsci\\1_Sylabus\\date_helper.xlsx Sheet1!R11C2 </w:instrText>
+        <w:instrText xml:space="preserve">Excel.Sheet.12 D:\\OneDrive\\Teaching\\class_intro_to_polsci\\1_Sylabus\\date_helper.xlsx Sheet1!R10C2 </w:instrText>
       </w:r>
       <w:r>
         <w:rPr>
@@ -3864,7 +3724,7 @@
         <w:rPr>
           <w:lang w:val="de-DE"/>
         </w:rPr>
-        <w:t>4.12.23</w:t>
+        <w:t>27.11.23</w:t>
       </w:r>
       <w:r>
         <w:rPr>
@@ -3878,6 +3738,12 @@
         <w:pStyle w:val="Datum"/>
         <w:spacing w:after="0"/>
         <w:jc w:val="left"/>
+        <w:rPr>
+          <w:b/>
+          <w:bCs/>
+          <w:i w:val="0"/>
+          <w:iCs w:val="0"/>
+        </w:rPr>
       </w:pPr>
     </w:p>
     <w:p>
@@ -3886,63 +3752,58 @@
         <w:spacing w:after="0"/>
         <w:jc w:val="left"/>
         <w:rPr>
-          <w:i w:val="0"/>
-          <w:iCs w:val="0"/>
-        </w:rPr>
-      </w:pPr>
-      <w:r>
-        <w:rPr>
-          <w:b/>
-          <w:bCs/>
-          <w:i w:val="0"/>
-          <w:iCs w:val="0"/>
-        </w:rPr>
-        <w:t xml:space="preserve">Video: </w:t>
-      </w:r>
-      <w:r>
-        <w:rPr>
-          <w:b/>
-          <w:bCs/>
-          <w:i w:val="0"/>
-          <w:iCs w:val="0"/>
-        </w:rPr>
-        <w:tab/>
-      </w:r>
-      <w:r>
-        <w:rPr>
-          <w:i w:val="0"/>
-          <w:iCs w:val="0"/>
-        </w:rPr>
-        <w:tab/>
-      </w:r>
-      <w:r>
-        <w:rPr>
-          <w:i w:val="0"/>
-          <w:iCs w:val="0"/>
-        </w:rPr>
-        <w:tab/>
-      </w:r>
-      <w:r>
-        <w:rPr>
-          <w:i w:val="0"/>
-          <w:iCs w:val="0"/>
-        </w:rPr>
-        <w:t xml:space="preserve">Wissenschaftliches </w:t>
-      </w:r>
-      <w:r>
-        <w:rPr>
-          <w:i w:val="0"/>
-          <w:iCs w:val="0"/>
-        </w:rPr>
-        <w:t>Lesen -</w:t>
-      </w:r>
-      <w:r>
-        <w:rPr>
-          <w:i w:val="0"/>
-          <w:iCs w:val="0"/>
-        </w:rPr>
-        <w:tab/>
-        <w:t xml:space="preserve">Literaturreviews </w:t>
+          <w:b/>
+          <w:i w:val="0"/>
+          <w:iCs w:val="0"/>
+        </w:rPr>
+      </w:pPr>
+      <w:r>
+        <w:rPr>
+          <w:b/>
+          <w:i w:val="0"/>
+          <w:iCs w:val="0"/>
+        </w:rPr>
+        <w:t>Seminar:</w:t>
+      </w:r>
+      <w:r>
+        <w:rPr>
+          <w:bCs/>
+          <w:i w:val="0"/>
+          <w:iCs w:val="0"/>
+        </w:rPr>
+        <w:t xml:space="preserve"> </w:t>
+      </w:r>
+      <w:r>
+        <w:rPr>
+          <w:bCs/>
+          <w:i w:val="0"/>
+          <w:iCs w:val="0"/>
+        </w:rPr>
+        <w:tab/>
+      </w:r>
+      <w:r>
+        <w:rPr>
+          <w:bCs/>
+          <w:i w:val="0"/>
+          <w:iCs w:val="0"/>
+        </w:rPr>
+        <w:tab/>
+      </w:r>
+      <w:r>
+        <w:rPr>
+          <w:bCs/>
+          <w:i w:val="0"/>
+          <w:iCs w:val="0"/>
+        </w:rPr>
+        <w:tab/>
+      </w:r>
+      <w:r>
+        <w:rPr>
+          <w:bCs/>
+          <w:i w:val="0"/>
+          <w:iCs w:val="0"/>
+        </w:rPr>
+        <w:t>Wer wählt populistische Parteien?</w:t>
       </w:r>
     </w:p>
     <w:p>
@@ -3952,7 +3813,9 @@
         <w:jc w:val="left"/>
         <w:rPr>
           <w:b/>
-          <w:u w:val="single"/>
+          <w:bCs/>
+          <w:i w:val="0"/>
+          <w:iCs w:val="0"/>
         </w:rPr>
       </w:pPr>
     </w:p>
@@ -3962,22 +3825,46 @@
         <w:spacing w:after="0"/>
         <w:jc w:val="left"/>
         <w:rPr>
-          <w:bCs/>
-          <w:i w:val="0"/>
-          <w:iCs w:val="0"/>
-        </w:rPr>
-      </w:pPr>
-      <w:r>
-        <w:rPr>
-          <w:b/>
-          <w:i w:val="0"/>
-          <w:iCs w:val="0"/>
-        </w:rPr>
-        <w:t>Seminar</w:t>
-      </w:r>
-      <w:r>
-        <w:rPr>
-          <w:b/>
+          <w:i w:val="0"/>
+          <w:iCs w:val="0"/>
+        </w:rPr>
+      </w:pPr>
+      <w:r>
+        <w:rPr>
+          <w:b/>
+          <w:bCs/>
+          <w:i w:val="0"/>
+          <w:iCs w:val="0"/>
+        </w:rPr>
+        <w:t xml:space="preserve">Gemeinsame </w:t>
+      </w:r>
+      <w:r>
+        <w:rPr>
+          <w:b/>
+          <w:bCs/>
+          <w:i w:val="0"/>
+          <w:iCs w:val="0"/>
+        </w:rPr>
+        <w:t>Übung</w:t>
+      </w:r>
+      <w:r>
+        <w:rPr>
+          <w:i w:val="0"/>
+          <w:iCs w:val="0"/>
+        </w:rPr>
+        <w:t xml:space="preserve"> </w:t>
+      </w:r>
+      <w:r>
+        <w:rPr>
+          <w:b/>
+          <w:bCs/>
+          <w:i w:val="0"/>
+          <w:iCs w:val="0"/>
+        </w:rPr>
+        <w:t>3</w:t>
+      </w:r>
+      <w:r>
+        <w:rPr>
           <w:i w:val="0"/>
           <w:iCs w:val="0"/>
         </w:rPr>
@@ -3985,51 +3872,17 @@
       </w:r>
       <w:r>
         <w:rPr>
-          <w:bCs/>
-          <w:i w:val="0"/>
-          <w:iCs w:val="0"/>
-        </w:rPr>
-        <w:tab/>
-      </w:r>
-      <w:r>
-        <w:rPr>
-          <w:bCs/>
-          <w:i w:val="0"/>
-          <w:iCs w:val="0"/>
-        </w:rPr>
-        <w:tab/>
-      </w:r>
-      <w:r>
-        <w:rPr>
-          <w:bCs/>
-          <w:i w:val="0"/>
-          <w:iCs w:val="0"/>
-        </w:rPr>
-        <w:tab/>
-      </w:r>
-      <w:r>
-        <w:rPr>
-          <w:bCs/>
-          <w:i w:val="0"/>
-          <w:iCs w:val="0"/>
-        </w:rPr>
-        <w:t xml:space="preserve">Literaturreview + </w:t>
-      </w:r>
-      <w:r>
-        <w:rPr>
-          <w:bCs/>
-          <w:i w:val="0"/>
-          <w:iCs w:val="0"/>
-        </w:rPr>
-        <w:t xml:space="preserve">Hausarbeitserwartungen </w:t>
-      </w:r>
-      <w:r>
-        <w:rPr>
-          <w:bCs/>
-          <w:i w:val="0"/>
-          <w:iCs w:val="0"/>
-        </w:rPr>
-        <w:t xml:space="preserve"> </w:t>
+          <w:i w:val="0"/>
+          <w:iCs w:val="0"/>
+        </w:rPr>
+        <w:tab/>
+      </w:r>
+      <w:r>
+        <w:rPr>
+          <w:i w:val="0"/>
+          <w:iCs w:val="0"/>
+        </w:rPr>
+        <w:t xml:space="preserve">Wissenschaftliche Arbeiten lesen </w:t>
       </w:r>
     </w:p>
     <w:p>
@@ -4038,7 +3891,6 @@
         <w:spacing w:after="0"/>
         <w:jc w:val="left"/>
         <w:rPr>
-          <w:bCs/>
           <w:i w:val="0"/>
           <w:iCs w:val="0"/>
         </w:rPr>
@@ -4050,6 +3902,7 @@
         <w:spacing w:after="0"/>
         <w:jc w:val="left"/>
         <w:rPr>
+          <w:b/>
           <w:u w:val="single"/>
         </w:rPr>
       </w:pPr>
@@ -4059,100 +3912,22 @@
           <w:u w:val="single"/>
         </w:rPr>
         <w:t xml:space="preserve">Literatur: </w:t>
-      </w:r>
-    </w:p>
-    <w:p>
-      <w:pPr>
-        <w:pStyle w:val="citations"/>
-        <w:rPr>
-          <w:lang w:val="de-DE"/>
-        </w:rPr>
-      </w:pPr>
-      <w:r>
-        <w:rPr>
-          <w:lang w:val="de-DE"/>
-        </w:rPr>
-        <w:t>Stykow et al.  – Kapitel 11 / 12</w:t>
       </w:r>
     </w:p>
     <w:p>
       <w:pPr>
         <w:pStyle w:val="Datum"/>
         <w:spacing w:after="0"/>
-        <w:ind w:left="768" w:hanging="768"/>
         <w:jc w:val="left"/>
         <w:rPr>
-          <w:i w:val="0"/>
-          <w:iCs w:val="0"/>
-        </w:rPr>
-      </w:pPr>
-      <w:r>
-        <w:rPr>
-          <w:b/>
-          <w:bCs/>
-          <w:i w:val="0"/>
-          <w:iCs w:val="0"/>
-        </w:rPr>
-        <w:t>Übung</w:t>
-      </w:r>
-      <w:r>
-        <w:rPr>
-          <w:i w:val="0"/>
-          <w:iCs w:val="0"/>
-        </w:rPr>
-        <w:tab/>
-      </w:r>
-      <w:r>
-        <w:rPr>
-          <w:i w:val="0"/>
-          <w:iCs w:val="0"/>
-        </w:rPr>
-        <w:t xml:space="preserve"> </w:t>
-      </w:r>
-      <w:r>
-        <w:rPr>
-          <w:b/>
-          <w:bCs/>
-          <w:i w:val="0"/>
-          <w:iCs w:val="0"/>
-        </w:rPr>
-        <w:t>4</w:t>
-      </w:r>
-      <w:r>
-        <w:rPr>
-          <w:i w:val="0"/>
-          <w:iCs w:val="0"/>
-        </w:rPr>
-        <w:t>:</w:t>
-      </w:r>
-      <w:r>
-        <w:rPr>
-          <w:i w:val="0"/>
-          <w:iCs w:val="0"/>
-        </w:rPr>
-        <w:tab/>
-      </w:r>
-      <w:r>
-        <w:rPr>
-          <w:i w:val="0"/>
-          <w:iCs w:val="0"/>
-        </w:rPr>
-        <w:tab/>
-      </w:r>
-      <w:r>
-        <w:rPr>
-          <w:i w:val="0"/>
-          <w:iCs w:val="0"/>
-        </w:rPr>
-        <w:tab/>
-        <w:t xml:space="preserve">Eine Literaturreview herstellen + Artikel Exzerpieren  </w:t>
-      </w:r>
+          <w:u w:val="single"/>
+        </w:rPr>
+      </w:pPr>
     </w:p>
     <w:p>
       <w:pPr>
         <w:pStyle w:val="Datum"/>
         <w:spacing w:after="0"/>
-        <w:ind w:left="2184" w:firstLine="648"/>
         <w:jc w:val="left"/>
         <w:rPr>
           <w:i w:val="0"/>
@@ -4164,58 +3939,68 @@
           <w:i w:val="0"/>
           <w:iCs w:val="0"/>
         </w:rPr>
-        <w:t xml:space="preserve">(Abgabetermin: </w:t>
-      </w:r>
-      <w:r>
-        <w:rPr>
-          <w:i w:val="0"/>
-          <w:iCs w:val="0"/>
-        </w:rPr>
-        <w:t>15</w:t>
-      </w:r>
-      <w:r>
-        <w:rPr>
-          <w:i w:val="0"/>
-          <w:iCs w:val="0"/>
-        </w:rPr>
-        <w:t>.</w:t>
-      </w:r>
-      <w:r>
-        <w:rPr>
-          <w:i w:val="0"/>
-          <w:iCs w:val="0"/>
-        </w:rPr>
-        <w:t>1</w:t>
-      </w:r>
-      <w:r>
-        <w:rPr>
-          <w:i w:val="0"/>
-          <w:iCs w:val="0"/>
-        </w:rPr>
-        <w:t>.202</w:t>
-      </w:r>
-      <w:r>
-        <w:rPr>
-          <w:i w:val="0"/>
-          <w:iCs w:val="0"/>
-        </w:rPr>
-        <w:t>4</w:t>
-      </w:r>
-      <w:r>
-        <w:rPr>
-          <w:i w:val="0"/>
-          <w:iCs w:val="0"/>
-        </w:rPr>
-        <w:t>)</w:t>
-      </w:r>
-    </w:p>
-    <w:p>
-      <w:pPr>
-        <w:rPr>
-          <w:color w:val="000000"/>
-          <w:lang w:val="de-DE"/>
-        </w:rPr>
-      </w:pPr>
+        <w:t xml:space="preserve">Steiner, Nils D., and Claudia Landwehr. 2018. “Populistische Demokratiekonzeptionen Und </w:t>
+      </w:r>
+    </w:p>
+    <w:p>
+      <w:pPr>
+        <w:pStyle w:val="Datum"/>
+        <w:spacing w:after="0"/>
+        <w:ind w:left="475"/>
+        <w:jc w:val="left"/>
+        <w:rPr>
+          <w:i w:val="0"/>
+          <w:iCs w:val="0"/>
+        </w:rPr>
+      </w:pPr>
+      <w:r>
+        <w:rPr>
+          <w:i w:val="0"/>
+          <w:iCs w:val="0"/>
+        </w:rPr>
+        <w:t>Die Wahl Der AfD: Evidenz Aus Einer Panelstudie.” Politische Vierteljahresschrift 59(3): 463–91.</w:t>
+      </w:r>
+      <w:r>
+        <w:rPr>
+          <w:i w:val="0"/>
+          <w:iCs w:val="0"/>
+        </w:rPr>
+        <w:t xml:space="preserve">  </w:t>
+      </w:r>
+    </w:p>
+    <w:p>
+      <w:pPr>
+        <w:pStyle w:val="citations"/>
+        <w:rPr>
+          <w:lang w:val="de-DE"/>
+        </w:rPr>
+      </w:pPr>
+      <w:r>
+        <w:rPr>
+          <w:lang w:val="de-DE"/>
+        </w:rPr>
+        <w:t xml:space="preserve">Lengfeld, Holger, and Clara Dilger. 2018. “Kulturelle Und Ökonomische Bedrohung. Eine Analyse Der Ursachen Der Parteiidentifikation </w:t>
+      </w:r>
+      <w:proofErr w:type="spellStart"/>
+      <w:r>
+        <w:rPr>
+          <w:lang w:val="de-DE"/>
+        </w:rPr>
+        <w:t>Mit</w:t>
+      </w:r>
+      <w:proofErr w:type="spellEnd"/>
+      <w:r>
+        <w:rPr>
+          <w:lang w:val="de-DE"/>
+        </w:rPr>
+        <w:t xml:space="preserve"> Der ‘Alternative Für Deutschland’ Mit Dem Sozio-Ökonomischen Panel 2016.” </w:t>
+      </w:r>
+      <w:r>
+        <w:rPr>
+          <w:lang w:val="de-DE"/>
+        </w:rPr>
+        <w:t xml:space="preserve">Zeitschrift für Soziologie 47(3): 181–99. </w:t>
+      </w:r>
     </w:p>
     <w:p>
       <w:pPr>
@@ -4245,7 +4030,7 @@
           <w:color w:val="000000"/>
           <w:lang w:val="de-DE"/>
         </w:rPr>
-        <w:instrText xml:space="preserve">Excel.Sheet.12 D:\\OneDrive\\Teaching\\class_intro_to_polsci\\1_Sylabus\\date_helper.xlsx Sheet1!R12C4 </w:instrText>
+        <w:instrText xml:space="preserve">Excel.Sheet.12 D:\\OneDrive\\Teaching\\class_intro_to_polsci\\1_Sylabus\\date_helper.xlsx Sheet1!R11C4 </w:instrText>
       </w:r>
       <w:r>
         <w:rPr>
@@ -4264,7 +4049,7 @@
         <w:rPr>
           <w:lang w:val="de-DE"/>
         </w:rPr>
-        <w:t>9: (Online) Sprechstunde für Hausarbeiten 1</w:t>
+        <w:t xml:space="preserve">8: (Asynchron) Quantitative Methoden II – Daten reinigen und visualisieren </w:t>
       </w:r>
       <w:r>
         <w:rPr>
@@ -4278,6 +4063,7 @@
         <w:jc w:val="right"/>
         <w:rPr>
           <w:color w:val="000000"/>
+          <w:lang w:val="de-DE"/>
         </w:rPr>
       </w:pPr>
       <w:r>
@@ -4298,7 +4084,7 @@
           <w:color w:val="000000"/>
           <w:lang w:val="de-DE"/>
         </w:rPr>
-        <w:instrText xml:space="preserve">Excel.Sheet.12 D:\\OneDrive\\Teaching\\class_intro_to_polsci\\1_Sylabus\\date_helper.xlsx Sheet1!R12C2 </w:instrText>
+        <w:instrText xml:space="preserve">Excel.Sheet.12 D:\\OneDrive\\Teaching\\class_intro_to_polsci\\1_Sylabus\\date_helper.xlsx Sheet1!R11C2 </w:instrText>
       </w:r>
       <w:r>
         <w:rPr>
@@ -4317,7 +4103,7 @@
         <w:rPr>
           <w:lang w:val="de-DE"/>
         </w:rPr>
-        <w:t>11.12.23</w:t>
+        <w:t>4.12.23</w:t>
       </w:r>
       <w:r>
         <w:rPr>
@@ -4328,264 +4114,87 @@
     </w:p>
     <w:p>
       <w:pPr>
-        <w:jc w:val="both"/>
-        <w:rPr>
-          <w:bCs/>
-          <w:color w:val="000000"/>
-          <w:lang w:val="de-DE"/>
-        </w:rPr>
-      </w:pPr>
-      <w:r>
-        <w:rPr>
-          <w:bCs/>
-          <w:color w:val="000000"/>
-          <w:lang w:val="de-DE"/>
-        </w:rPr>
-        <w:t>Besprechung der Hausarbeitsthemen + Zeit für Arbeit an der Hausarbeit</w:t>
-      </w:r>
-    </w:p>
-    <w:p>
-      <w:pPr>
-        <w:jc w:val="right"/>
-        <w:rPr>
-          <w:color w:val="000000"/>
-          <w:lang w:val="de-DE"/>
-        </w:rPr>
-      </w:pPr>
-    </w:p>
-    <w:p>
-      <w:pPr>
-        <w:pStyle w:val="Datum"/>
-        <w:spacing w:after="0"/>
-        <w:jc w:val="left"/>
-        <w:rPr>
-          <w:i w:val="0"/>
-          <w:iCs w:val="0"/>
-        </w:rPr>
-      </w:pPr>
-      <w:r>
-        <w:rPr>
-          <w:b/>
-          <w:bCs/>
-          <w:i w:val="0"/>
-          <w:iCs w:val="0"/>
-        </w:rPr>
-        <w:t>Sprechstunde:</w:t>
-      </w:r>
-      <w:r>
+        <w:rPr>
+          <w:bCs/>
+          <w:lang w:val="de-DE"/>
+        </w:rPr>
+      </w:pPr>
+      <w:r>
+        <w:rPr>
+          <w:b/>
+          <w:color w:val="000000"/>
+          <w:lang w:val="de-DE"/>
+        </w:rPr>
+        <w:t>Video:</w:t>
+      </w:r>
+      <w:r>
+        <w:rPr>
+          <w:b/>
+          <w:color w:val="000000"/>
+          <w:lang w:val="de-DE"/>
+        </w:rPr>
+        <w:tab/>
+      </w:r>
+      <w:r>
+        <w:rPr>
+          <w:b/>
+          <w:color w:val="000000"/>
+          <w:lang w:val="de-DE"/>
+        </w:rPr>
+        <w:tab/>
+      </w:r>
+      <w:r>
+        <w:rPr>
+          <w:b/>
+          <w:color w:val="000000"/>
+          <w:lang w:val="de-DE"/>
+        </w:rPr>
+        <w:tab/>
+      </w:r>
+      <w:r>
+        <w:rPr>
+          <w:b/>
+          <w:color w:val="000000"/>
+          <w:lang w:val="de-DE"/>
+        </w:rPr>
+        <w:tab/>
+      </w:r>
+      <w:r>
+        <w:rPr>
+          <w:bCs/>
+          <w:lang w:val="de-DE"/>
+        </w:rPr>
+        <w:t xml:space="preserve">Analyse in </w:t>
+      </w:r>
+      <w:proofErr w:type="gramStart"/>
+      <w:r>
+        <w:rPr>
+          <w:bCs/>
+          <w:lang w:val="de-DE"/>
+        </w:rPr>
+        <w:t xml:space="preserve">R </w:t>
+      </w:r>
+      <w:r>
+        <w:rPr>
+          <w:bCs/>
+          <w:lang w:val="de-DE"/>
+        </w:rPr>
         <w:t xml:space="preserve"> </w:t>
       </w:r>
       <w:r>
-        <w:tab/>
-      </w:r>
-      <w:r>
-        <w:tab/>
-      </w:r>
-      <w:r>
-        <w:rPr>
-          <w:i w:val="0"/>
-          <w:iCs w:val="0"/>
-        </w:rPr>
-        <w:t>Sprechstundentermine können auf Blackboard gebucht werden</w:t>
-      </w:r>
-      <w:r>
-        <w:rPr>
-          <w:i w:val="0"/>
-          <w:iCs w:val="0"/>
-        </w:rPr>
-        <w:t>.</w:t>
-      </w:r>
-      <w:r>
-        <w:rPr>
-          <w:i w:val="0"/>
-          <w:iCs w:val="0"/>
-        </w:rPr>
-        <w:t xml:space="preserve"> </w:t>
-      </w:r>
-    </w:p>
-    <w:p>
-      <w:pPr>
-        <w:rPr>
-          <w:lang w:val="de-DE"/>
-        </w:rPr>
-      </w:pPr>
-    </w:p>
-    <w:p>
-      <w:pPr>
-        <w:pBdr>
-          <w:bottom w:val="single" w:sz="4" w:space="1" w:color="auto"/>
-        </w:pBdr>
-        <w:rPr>
-          <w:color w:val="000000"/>
-          <w:lang w:val="de-DE"/>
-        </w:rPr>
-      </w:pPr>
-      <w:r>
-        <w:rPr>
-          <w:color w:val="000000"/>
-        </w:rPr>
-        <w:fldChar w:fldCharType="begin"/>
-      </w:r>
-      <w:r>
-        <w:rPr>
-          <w:color w:val="000000"/>
-          <w:lang w:val="de-DE"/>
-        </w:rPr>
-        <w:instrText xml:space="preserve"> LINK </w:instrText>
-      </w:r>
-      <w:r>
-        <w:rPr>
-          <w:color w:val="000000"/>
-          <w:lang w:val="de-DE"/>
-        </w:rPr>
-        <w:instrText xml:space="preserve">Excel.Sheet.12 D:\\OneDrive\\Teaching\\class_intro_to_polsci\\1_Sylabus\\date_helper.xlsx Sheet1!R13C4 </w:instrText>
-      </w:r>
-      <w:r>
-        <w:rPr>
-          <w:color w:val="000000"/>
-          <w:lang w:val="de-DE"/>
-        </w:rPr>
-        <w:instrText xml:space="preserve">\a \t </w:instrText>
-      </w:r>
-      <w:r>
-        <w:rPr>
-          <w:color w:val="000000"/>
-        </w:rPr>
-        <w:fldChar w:fldCharType="separate"/>
-      </w:r>
-      <w:r>
-        <w:rPr>
-          <w:lang w:val="de-DE"/>
-        </w:rPr>
-        <w:t xml:space="preserve">10: (Asynchron) Quantitative Methoden III – Daten reinigen und visualisieren </w:t>
-      </w:r>
-      <w:r>
-        <w:rPr>
-          <w:color w:val="000000"/>
-        </w:rPr>
-        <w:fldChar w:fldCharType="end"/>
-      </w:r>
-    </w:p>
-    <w:p>
-      <w:pPr>
-        <w:jc w:val="right"/>
-        <w:rPr>
-          <w:color w:val="000000"/>
-        </w:rPr>
-      </w:pPr>
-      <w:r>
-        <w:rPr>
-          <w:color w:val="000000"/>
-        </w:rPr>
-        <w:fldChar w:fldCharType="begin"/>
-      </w:r>
-      <w:r>
-        <w:rPr>
-          <w:color w:val="000000"/>
-          <w:lang w:val="de-DE"/>
-        </w:rPr>
-        <w:instrText xml:space="preserve"> LINK </w:instrText>
-      </w:r>
-      <w:r>
-        <w:rPr>
-          <w:color w:val="000000"/>
-          <w:lang w:val="de-DE"/>
-        </w:rPr>
-        <w:instrText xml:space="preserve">Excel.Sheet.12 D:\\OneDrive\\Teaching\\class_intro_to_polsci\\1_Sylabus\\date_helper.xlsx Sheet1!R13C2 </w:instrText>
-      </w:r>
-      <w:r>
-        <w:rPr>
-          <w:color w:val="000000"/>
-          <w:lang w:val="de-DE"/>
-        </w:rPr>
-        <w:instrText xml:space="preserve">\a \t </w:instrText>
-      </w:r>
-      <w:r>
-        <w:rPr>
-          <w:color w:val="000000"/>
-        </w:rPr>
-        <w:fldChar w:fldCharType="separate"/>
-      </w:r>
-      <w:r>
-        <w:rPr>
-          <w:lang w:val="de-DE"/>
-        </w:rPr>
-        <w:t>18.12.23</w:t>
-      </w:r>
-      <w:r>
-        <w:rPr>
-          <w:color w:val="000000"/>
-        </w:rPr>
-        <w:fldChar w:fldCharType="end"/>
-      </w:r>
-    </w:p>
-    <w:p>
-      <w:pPr>
-        <w:rPr>
-          <w:bCs/>
-          <w:lang w:val="de-DE"/>
-        </w:rPr>
-      </w:pPr>
-      <w:r>
-        <w:rPr>
-          <w:b/>
-          <w:color w:val="000000"/>
-          <w:lang w:val="de-DE"/>
-        </w:rPr>
-        <w:t>Video:</w:t>
-      </w:r>
-      <w:r>
-        <w:rPr>
-          <w:b/>
-          <w:color w:val="000000"/>
-          <w:lang w:val="de-DE"/>
-        </w:rPr>
-        <w:tab/>
-      </w:r>
-      <w:r>
-        <w:rPr>
-          <w:b/>
-          <w:color w:val="000000"/>
-          <w:lang w:val="de-DE"/>
-        </w:rPr>
-        <w:tab/>
-      </w:r>
-      <w:r>
-        <w:rPr>
-          <w:b/>
-          <w:color w:val="000000"/>
-          <w:lang w:val="de-DE"/>
-        </w:rPr>
-        <w:tab/>
-      </w:r>
-      <w:r>
-        <w:rPr>
-          <w:b/>
-          <w:color w:val="000000"/>
-          <w:lang w:val="de-DE"/>
-        </w:rPr>
-        <w:tab/>
-      </w:r>
-      <w:r>
-        <w:rPr>
-          <w:bCs/>
-          <w:lang w:val="de-DE"/>
-        </w:rPr>
-        <w:t xml:space="preserve">Analyse in R </w:t>
-      </w:r>
-      <w:r>
-        <w:rPr>
-          <w:bCs/>
-          <w:lang w:val="de-DE"/>
-        </w:rPr>
-        <w:t xml:space="preserve"> </w:t>
-      </w:r>
-      <w:r>
-        <w:rPr>
-          <w:bCs/>
-          <w:lang w:val="de-DE"/>
-        </w:rPr>
-        <w:t>–Daten Visualisieren</w:t>
+        <w:rPr>
+          <w:bCs/>
+          <w:lang w:val="de-DE"/>
+        </w:rPr>
+        <w:t>–</w:t>
+      </w:r>
+      <w:proofErr w:type="gramEnd"/>
+      <w:r>
+        <w:rPr>
+          <w:bCs/>
+          <w:lang w:val="de-DE"/>
+        </w:rPr>
+        <w:t>Daten Visualisieren</w:t>
       </w:r>
     </w:p>
     <w:p>
@@ -4755,29 +4364,8 @@
     </w:p>
     <w:p>
       <w:pPr>
-        <w:jc w:val="center"/>
-        <w:rPr>
-          <w:b/>
-          <w:bCs/>
-          <w:i/>
-          <w:iCs/>
-          <w:lang w:val="de-DE"/>
-        </w:rPr>
-      </w:pPr>
-      <w:r>
-        <w:rPr>
-          <w:b/>
-          <w:bCs/>
-          <w:i/>
-          <w:iCs/>
-          <w:lang w:val="de-DE"/>
-        </w:rPr>
-        <w:t>Winterpause</w:t>
-      </w:r>
-    </w:p>
-    <w:p>
-      <w:pPr>
-        <w:rPr>
+        <w:rPr>
+          <w:color w:val="000000"/>
           <w:lang w:val="de-DE"/>
         </w:rPr>
       </w:pPr>
@@ -4810,7 +4398,7 @@
           <w:color w:val="000000"/>
           <w:lang w:val="de-DE"/>
         </w:rPr>
-        <w:instrText xml:space="preserve">Excel.Sheet.12 D:\\OneDrive\\Teaching\\class_intro_to_polsci\\1_Sylabus\\date_helper.xlsx Sheet1!R14C4 </w:instrText>
+        <w:instrText xml:space="preserve">Excel.Sheet.12 D:\\OneDrive\\Teaching\\class_intro_to_polsci\\1_Sylabus\\date_helper.xlsx Sheet1!R12C4 </w:instrText>
       </w:r>
       <w:r>
         <w:rPr>
@@ -4829,7 +4417,7 @@
         <w:rPr>
           <w:lang w:val="de-DE"/>
         </w:rPr>
-        <w:t>11: (Online) Sprechstunde für Hausarbeiten 2</w:t>
+        <w:t xml:space="preserve">9: (Präsenz) Wissenschaftliches Lesen II: Literaturreviews und Recherche </w:t>
       </w:r>
       <w:r>
         <w:rPr>
@@ -4843,6 +4431,7 @@
         <w:jc w:val="right"/>
         <w:rPr>
           <w:color w:val="000000"/>
+          <w:lang w:val="de-DE"/>
         </w:rPr>
       </w:pPr>
       <w:r>
@@ -4863,7 +4452,7 @@
           <w:color w:val="000000"/>
           <w:lang w:val="de-DE"/>
         </w:rPr>
-        <w:instrText xml:space="preserve">Excel.Sheet.12 D:\\OneDrive\\Teaching\\class_intro_to_polsci\\1_Sylabus\\date_helper.xlsx Sheet1!R14C2 </w:instrText>
+        <w:instrText xml:space="preserve">Excel.Sheet.12 D:\\OneDrive\\Teaching\\class_intro_to_polsci\\1_Sylabus\\date_helper.xlsx Sheet1!R12C2 </w:instrText>
       </w:r>
       <w:r>
         <w:rPr>
@@ -4882,39 +4471,13 @@
         <w:rPr>
           <w:lang w:val="de-DE"/>
         </w:rPr>
-        <w:t>8.1.24</w:t>
+        <w:t>11.12.23</w:t>
       </w:r>
       <w:r>
         <w:rPr>
           <w:color w:val="000000"/>
         </w:rPr>
         <w:fldChar w:fldCharType="end"/>
-      </w:r>
-    </w:p>
-    <w:p>
-      <w:pPr>
-        <w:jc w:val="right"/>
-        <w:rPr>
-          <w:color w:val="000000"/>
-        </w:rPr>
-      </w:pPr>
-    </w:p>
-    <w:p>
-      <w:pPr>
-        <w:jc w:val="both"/>
-        <w:rPr>
-          <w:bCs/>
-          <w:color w:val="000000"/>
-          <w:lang w:val="de-DE"/>
-        </w:rPr>
-      </w:pPr>
-      <w:r>
-        <w:rPr>
-          <w:bCs/>
-          <w:color w:val="000000"/>
-          <w:lang w:val="de-DE"/>
-        </w:rPr>
-        <w:t>Besprechung der Hausarbeitsthemen + Zeit für Arbeit an der Hausarbeit</w:t>
       </w:r>
     </w:p>
     <w:p>
@@ -4933,34 +4496,74 @@
         <w:spacing w:after="0"/>
         <w:jc w:val="left"/>
         <w:rPr>
-          <w:i w:val="0"/>
-          <w:iCs w:val="0"/>
-        </w:rPr>
-      </w:pPr>
-      <w:r>
-        <w:rPr>
-          <w:b/>
-          <w:bCs/>
-          <w:i w:val="0"/>
-          <w:iCs w:val="0"/>
-        </w:rPr>
-        <w:t>Sprechstunde:</w:t>
-      </w:r>
-      <w:r>
+          <w:bCs/>
+          <w:i w:val="0"/>
+          <w:iCs w:val="0"/>
+        </w:rPr>
+      </w:pPr>
+      <w:r>
+        <w:rPr>
+          <w:b/>
+          <w:i w:val="0"/>
+          <w:iCs w:val="0"/>
+        </w:rPr>
+        <w:t>Seminar</w:t>
+      </w:r>
+      <w:r>
+        <w:rPr>
+          <w:b/>
+          <w:i w:val="0"/>
+          <w:iCs w:val="0"/>
+        </w:rPr>
+        <w:t>:</w:t>
+      </w:r>
+      <w:r>
+        <w:rPr>
+          <w:bCs/>
+          <w:i w:val="0"/>
+          <w:iCs w:val="0"/>
+        </w:rPr>
+        <w:tab/>
+      </w:r>
+      <w:r>
+        <w:rPr>
+          <w:bCs/>
+          <w:i w:val="0"/>
+          <w:iCs w:val="0"/>
+        </w:rPr>
+        <w:tab/>
+      </w:r>
+      <w:r>
+        <w:rPr>
+          <w:bCs/>
+          <w:i w:val="0"/>
+          <w:iCs w:val="0"/>
+        </w:rPr>
+        <w:tab/>
+      </w:r>
+      <w:r>
+        <w:rPr>
+          <w:bCs/>
+          <w:i w:val="0"/>
+          <w:iCs w:val="0"/>
+        </w:rPr>
+        <w:t xml:space="preserve">Literaturreview + </w:t>
+      </w:r>
+      <w:r>
+        <w:rPr>
+          <w:bCs/>
+          <w:i w:val="0"/>
+          <w:iCs w:val="0"/>
+        </w:rPr>
+        <w:t xml:space="preserve">Hausarbeitserwartungen </w:t>
+      </w:r>
+      <w:r>
+        <w:rPr>
+          <w:bCs/>
+          <w:i w:val="0"/>
+          <w:iCs w:val="0"/>
+        </w:rPr>
         <w:t xml:space="preserve"> </w:t>
-      </w:r>
-      <w:r>
-        <w:tab/>
-      </w:r>
-      <w:r>
-        <w:tab/>
-      </w:r>
-      <w:r>
-        <w:rPr>
-          <w:i w:val="0"/>
-          <w:iCs w:val="0"/>
-        </w:rPr>
-        <w:t xml:space="preserve">Sprechstundentermine können auf Blackboard gebucht werden. </w:t>
       </w:r>
     </w:p>
     <w:p>
@@ -4969,6 +4572,7 @@
         <w:spacing w:after="0"/>
         <w:jc w:val="left"/>
         <w:rPr>
+          <w:bCs/>
           <w:i w:val="0"/>
           <w:iCs w:val="0"/>
         </w:rPr>
@@ -4980,8 +4584,138 @@
         <w:spacing w:after="0"/>
         <w:jc w:val="left"/>
         <w:rPr>
-          <w:i w:val="0"/>
-          <w:iCs w:val="0"/>
+          <w:u w:val="single"/>
+        </w:rPr>
+      </w:pPr>
+      <w:r>
+        <w:rPr>
+          <w:b/>
+          <w:u w:val="single"/>
+        </w:rPr>
+        <w:t xml:space="preserve">Literatur: </w:t>
+      </w:r>
+    </w:p>
+    <w:p>
+      <w:pPr>
+        <w:pStyle w:val="citations"/>
+        <w:rPr>
+          <w:lang w:val="de-DE"/>
+        </w:rPr>
+      </w:pPr>
+      <w:proofErr w:type="spellStart"/>
+      <w:r>
+        <w:rPr>
+          <w:lang w:val="de-DE"/>
+        </w:rPr>
+        <w:t>Stykow</w:t>
+      </w:r>
+      <w:proofErr w:type="spellEnd"/>
+      <w:r>
+        <w:rPr>
+          <w:lang w:val="de-DE"/>
+        </w:rPr>
+        <w:t xml:space="preserve"> et al.  – Kapitel 11 / 12</w:t>
+      </w:r>
+    </w:p>
+    <w:p>
+      <w:pPr>
+        <w:pStyle w:val="Datum"/>
+        <w:spacing w:after="0"/>
+        <w:ind w:left="768" w:hanging="768"/>
+        <w:jc w:val="left"/>
+        <w:rPr>
+          <w:i w:val="0"/>
+          <w:iCs w:val="0"/>
+        </w:rPr>
+      </w:pPr>
+      <w:r>
+        <w:rPr>
+          <w:b/>
+          <w:bCs/>
+          <w:i w:val="0"/>
+          <w:iCs w:val="0"/>
+        </w:rPr>
+        <w:t>Übung</w:t>
+      </w:r>
+      <w:r>
+        <w:rPr>
+          <w:i w:val="0"/>
+          <w:iCs w:val="0"/>
+        </w:rPr>
+        <w:tab/>
+      </w:r>
+      <w:r>
+        <w:rPr>
+          <w:i w:val="0"/>
+          <w:iCs w:val="0"/>
+        </w:rPr>
+        <w:t xml:space="preserve"> </w:t>
+      </w:r>
+      <w:r>
+        <w:rPr>
+          <w:b/>
+          <w:bCs/>
+          <w:i w:val="0"/>
+          <w:iCs w:val="0"/>
+        </w:rPr>
+        <w:t>4</w:t>
+      </w:r>
+      <w:r>
+        <w:rPr>
+          <w:i w:val="0"/>
+          <w:iCs w:val="0"/>
+        </w:rPr>
+        <w:t>:</w:t>
+      </w:r>
+      <w:r>
+        <w:rPr>
+          <w:i w:val="0"/>
+          <w:iCs w:val="0"/>
+        </w:rPr>
+        <w:tab/>
+      </w:r>
+      <w:r>
+        <w:rPr>
+          <w:i w:val="0"/>
+          <w:iCs w:val="0"/>
+        </w:rPr>
+        <w:tab/>
+      </w:r>
+      <w:r>
+        <w:rPr>
+          <w:i w:val="0"/>
+          <w:iCs w:val="0"/>
+        </w:rPr>
+        <w:tab/>
+        <w:t xml:space="preserve">Eine Literaturreview herstellen + Artikel Exzerpieren  </w:t>
+      </w:r>
+    </w:p>
+    <w:p>
+      <w:pPr>
+        <w:pStyle w:val="Datum"/>
+        <w:spacing w:after="0"/>
+        <w:ind w:left="2184" w:firstLine="648"/>
+        <w:jc w:val="left"/>
+        <w:rPr>
+          <w:i w:val="0"/>
+          <w:iCs w:val="0"/>
+        </w:rPr>
+      </w:pPr>
+      <w:r>
+        <w:rPr>
+          <w:i w:val="0"/>
+          <w:iCs w:val="0"/>
+        </w:rPr>
+        <w:t>(Abgabetermin: 15.1.2024)</w:t>
+      </w:r>
+    </w:p>
+    <w:p>
+      <w:pPr>
+        <w:jc w:val="both"/>
+        <w:rPr>
+          <w:bCs/>
+          <w:color w:val="000000"/>
+          <w:lang w:val="de-DE"/>
         </w:rPr>
       </w:pPr>
     </w:p>
@@ -5006,7 +4740,6 @@
         <w:rPr>
           <w:color w:val="000000"/>
         </w:rPr>
-        <w:lastRenderedPageBreak/>
         <w:fldChar w:fldCharType="begin"/>
       </w:r>
       <w:r>
@@ -5021,7 +4754,7 @@
           <w:color w:val="000000"/>
           <w:lang w:val="de-DE"/>
         </w:rPr>
-        <w:instrText xml:space="preserve">Excel.Sheet.12 D:\\OneDrive\\Teaching\\class_intro_to_polsci\\1_Sylabus\\date_helper.xlsx Sheet1!R15C4 </w:instrText>
+        <w:instrText xml:space="preserve">Excel.Sheet.12 D:\\OneDrive\\Teaching\\class_intro_to_polsci\\1_Sylabus\\date_helper.xlsx Sheet1!R13C4 </w:instrText>
       </w:r>
       <w:r>
         <w:rPr>
@@ -5040,7 +4773,7 @@
         <w:rPr>
           <w:lang w:val="de-DE"/>
         </w:rPr>
-        <w:t xml:space="preserve">12: (Präsenz) Quantitative Methoden II – Logik der quantitativen Methoden </w:t>
+        <w:t>10: (Online) Sprechstunde für Hausarbeiten 1</w:t>
       </w:r>
       <w:r>
         <w:rPr>
@@ -5075,7 +4808,7 @@
           <w:color w:val="000000"/>
           <w:lang w:val="de-DE"/>
         </w:rPr>
-        <w:instrText xml:space="preserve">Excel.Sheet.12 D:\\OneDrive\\Teaching\\class_intro_to_polsci\\1_Sylabus\\date_helper.xlsx Sheet1!R15C2 </w:instrText>
+        <w:instrText xml:space="preserve">Excel.Sheet.12 D:\\OneDrive\\Teaching\\class_intro_to_polsci\\1_Sylabus\\date_helper.xlsx Sheet1!R13C2 </w:instrText>
       </w:r>
       <w:r>
         <w:rPr>
@@ -5094,7 +4827,7 @@
         <w:rPr>
           <w:lang w:val="de-DE"/>
         </w:rPr>
-        <w:t>15.1.24</w:t>
+        <w:t>18.12.23</w:t>
       </w:r>
       <w:r>
         <w:rPr>
@@ -5102,6 +4835,42 @@
         </w:rPr>
         <w:fldChar w:fldCharType="end"/>
       </w:r>
+    </w:p>
+    <w:p>
+      <w:pPr>
+        <w:jc w:val="right"/>
+        <w:rPr>
+          <w:color w:val="000000"/>
+          <w:lang w:val="de-DE"/>
+        </w:rPr>
+      </w:pPr>
+    </w:p>
+    <w:p>
+      <w:pPr>
+        <w:jc w:val="both"/>
+        <w:rPr>
+          <w:bCs/>
+          <w:color w:val="000000"/>
+          <w:lang w:val="de-DE"/>
+        </w:rPr>
+      </w:pPr>
+      <w:r>
+        <w:rPr>
+          <w:bCs/>
+          <w:color w:val="000000"/>
+          <w:lang w:val="de-DE"/>
+        </w:rPr>
+        <w:t>Besprechung der Hausarbeitsthemen + Zeit für Arbeit an der Hausarbeit</w:t>
+      </w:r>
+    </w:p>
+    <w:p>
+      <w:pPr>
+        <w:jc w:val="right"/>
+        <w:rPr>
+          <w:color w:val="000000"/>
+          <w:lang w:val="de-DE"/>
+        </w:rPr>
+      </w:pPr>
     </w:p>
     <w:p>
       <w:pPr>
@@ -5109,58 +4878,202 @@
         <w:spacing w:after="0"/>
         <w:jc w:val="left"/>
         <w:rPr>
-          <w:bCs/>
-          <w:i w:val="0"/>
-          <w:iCs w:val="0"/>
-        </w:rPr>
-      </w:pPr>
-      <w:r>
-        <w:rPr>
-          <w:b/>
-          <w:i w:val="0"/>
-          <w:iCs w:val="0"/>
-        </w:rPr>
-        <w:t>Video:</w:t>
-      </w:r>
-      <w:r>
-        <w:rPr>
-          <w:bCs/>
-          <w:i w:val="0"/>
-          <w:iCs w:val="0"/>
-        </w:rPr>
+          <w:i w:val="0"/>
+          <w:iCs w:val="0"/>
+        </w:rPr>
+      </w:pPr>
+      <w:r>
+        <w:rPr>
+          <w:b/>
+          <w:bCs/>
+          <w:i w:val="0"/>
+          <w:iCs w:val="0"/>
+        </w:rPr>
+        <w:t>Sprechstunde:</w:t>
+      </w:r>
+      <w:r>
         <w:t xml:space="preserve"> </w:t>
       </w:r>
       <w:r>
-        <w:rPr>
-          <w:bCs/>
-          <w:i w:val="0"/>
-          <w:iCs w:val="0"/>
-        </w:rPr>
-        <w:tab/>
-      </w:r>
-      <w:r>
-        <w:rPr>
-          <w:bCs/>
-          <w:i w:val="0"/>
-          <w:iCs w:val="0"/>
-        </w:rPr>
-        <w:tab/>
-      </w:r>
-      <w:r>
-        <w:rPr>
-          <w:bCs/>
-          <w:i w:val="0"/>
-          <w:iCs w:val="0"/>
-        </w:rPr>
-        <w:tab/>
-      </w:r>
-      <w:r>
-        <w:rPr>
-          <w:bCs/>
-          <w:i w:val="0"/>
-          <w:iCs w:val="0"/>
-        </w:rPr>
-        <w:t xml:space="preserve">Experimente </w:t>
+        <w:tab/>
+      </w:r>
+      <w:r>
+        <w:tab/>
+      </w:r>
+      <w:r>
+        <w:rPr>
+          <w:i w:val="0"/>
+          <w:iCs w:val="0"/>
+        </w:rPr>
+        <w:t xml:space="preserve">Sprechstundentermine können auf Blackboard gebucht werden. </w:t>
+      </w:r>
+    </w:p>
+    <w:p>
+      <w:pPr>
+        <w:jc w:val="right"/>
+        <w:rPr>
+          <w:color w:val="000000"/>
+          <w:lang w:val="de-DE"/>
+        </w:rPr>
+      </w:pPr>
+    </w:p>
+    <w:p>
+      <w:pPr>
+        <w:jc w:val="right"/>
+        <w:rPr>
+          <w:color w:val="000000"/>
+          <w:lang w:val="de-DE"/>
+        </w:rPr>
+      </w:pPr>
+    </w:p>
+    <w:p>
+      <w:pPr>
+        <w:jc w:val="center"/>
+        <w:rPr>
+          <w:b/>
+          <w:bCs/>
+          <w:i/>
+          <w:iCs/>
+          <w:lang w:val="de-DE"/>
+        </w:rPr>
+      </w:pPr>
+      <w:r>
+        <w:rPr>
+          <w:b/>
+          <w:bCs/>
+          <w:i/>
+          <w:iCs/>
+          <w:lang w:val="de-DE"/>
+        </w:rPr>
+        <w:t>Winterpause</w:t>
+      </w:r>
+    </w:p>
+    <w:p>
+      <w:pPr>
+        <w:rPr>
+          <w:lang w:val="de-DE"/>
+        </w:rPr>
+      </w:pPr>
+    </w:p>
+    <w:p>
+      <w:pPr>
+        <w:pBdr>
+          <w:bottom w:val="single" w:sz="4" w:space="1" w:color="auto"/>
+        </w:pBdr>
+        <w:rPr>
+          <w:color w:val="000000"/>
+          <w:lang w:val="de-DE"/>
+        </w:rPr>
+      </w:pPr>
+    </w:p>
+    <w:p>
+      <w:pPr>
+        <w:pBdr>
+          <w:bottom w:val="single" w:sz="4" w:space="1" w:color="auto"/>
+        </w:pBdr>
+        <w:rPr>
+          <w:color w:val="000000"/>
+          <w:lang w:val="de-DE"/>
+        </w:rPr>
+      </w:pPr>
+      <w:r>
+        <w:rPr>
+          <w:color w:val="000000"/>
+        </w:rPr>
+        <w:fldChar w:fldCharType="begin"/>
+      </w:r>
+      <w:r>
+        <w:rPr>
+          <w:color w:val="000000"/>
+          <w:lang w:val="de-DE"/>
+        </w:rPr>
+        <w:instrText xml:space="preserve"> LINK </w:instrText>
+      </w:r>
+      <w:r>
+        <w:rPr>
+          <w:color w:val="000000"/>
+          <w:lang w:val="de-DE"/>
+        </w:rPr>
+        <w:instrText xml:space="preserve">Excel.Sheet.12 D:\\OneDrive\\Teaching\\class_intro_to_polsci\\1_Sylabus\\date_helper.xlsx Sheet1!R14C4 </w:instrText>
+      </w:r>
+      <w:r>
+        <w:rPr>
+          <w:color w:val="000000"/>
+          <w:lang w:val="de-DE"/>
+        </w:rPr>
+        <w:instrText xml:space="preserve">\a \t </w:instrText>
+      </w:r>
+      <w:r>
+        <w:rPr>
+          <w:color w:val="000000"/>
+        </w:rPr>
+        <w:fldChar w:fldCharType="separate"/>
+      </w:r>
+      <w:r>
+        <w:rPr>
+          <w:lang w:val="de-DE"/>
+        </w:rPr>
+        <w:t xml:space="preserve">11: (Präsenz) Quantitative Methoden III – Logik der quantitativen Methoden </w:t>
+      </w:r>
+      <w:r>
+        <w:rPr>
+          <w:color w:val="000000"/>
+        </w:rPr>
+        <w:fldChar w:fldCharType="end"/>
+      </w:r>
+    </w:p>
+    <w:p>
+      <w:pPr>
+        <w:jc w:val="right"/>
+        <w:rPr>
+          <w:color w:val="000000"/>
+          <w:lang w:val="de-DE"/>
+        </w:rPr>
+      </w:pPr>
+      <w:r>
+        <w:rPr>
+          <w:color w:val="000000"/>
+        </w:rPr>
+        <w:fldChar w:fldCharType="begin"/>
+      </w:r>
+      <w:r>
+        <w:rPr>
+          <w:color w:val="000000"/>
+          <w:lang w:val="de-DE"/>
+        </w:rPr>
+        <w:instrText xml:space="preserve"> LINK </w:instrText>
+      </w:r>
+      <w:r>
+        <w:rPr>
+          <w:color w:val="000000"/>
+          <w:lang w:val="de-DE"/>
+        </w:rPr>
+        <w:instrText xml:space="preserve">Excel.Sheet.12 D:\\OneDrive\\Teaching\\class_intro_to_polsci\\1_Sylabus\\date_helper.xlsx Sheet1!R14C2 </w:instrText>
+      </w:r>
+      <w:r>
+        <w:rPr>
+          <w:color w:val="000000"/>
+          <w:lang w:val="de-DE"/>
+        </w:rPr>
+        <w:instrText xml:space="preserve">\a \t </w:instrText>
+      </w:r>
+      <w:r>
+        <w:rPr>
+          <w:color w:val="000000"/>
+        </w:rPr>
+        <w:fldChar w:fldCharType="separate"/>
+      </w:r>
+      <w:r>
+        <w:rPr>
+          <w:lang w:val="de-DE"/>
+        </w:rPr>
+        <w:t>8.1.24</w:t>
+      </w:r>
+      <w:r>
+        <w:rPr>
+          <w:color w:val="000000"/>
+        </w:rPr>
+        <w:fldChar w:fldCharType="end"/>
       </w:r>
     </w:p>
     <w:p>
@@ -5176,43 +5089,51 @@
       </w:pPr>
       <w:r>
         <w:rPr>
-          <w:bCs/>
-          <w:i w:val="0"/>
-          <w:iCs w:val="0"/>
-        </w:rPr>
-        <w:tab/>
-      </w:r>
-      <w:r>
-        <w:rPr>
-          <w:bCs/>
-          <w:i w:val="0"/>
-          <w:iCs w:val="0"/>
-        </w:rPr>
-        <w:tab/>
-      </w:r>
-      <w:r>
-        <w:rPr>
-          <w:bCs/>
-          <w:i w:val="0"/>
-          <w:iCs w:val="0"/>
-        </w:rPr>
-        <w:tab/>
-      </w:r>
-      <w:r>
-        <w:rPr>
-          <w:bCs/>
-          <w:i w:val="0"/>
-          <w:iCs w:val="0"/>
-        </w:rPr>
-        <w:tab/>
-      </w:r>
-      <w:r>
-        <w:rPr>
-          <w:bCs/>
-          <w:i w:val="0"/>
-          <w:iCs w:val="0"/>
-        </w:rPr>
-        <w:t xml:space="preserve">Quasiexperimente </w:t>
+          <w:b/>
+          <w:i w:val="0"/>
+          <w:iCs w:val="0"/>
+        </w:rPr>
+        <w:t>Video:</w:t>
+      </w:r>
+      <w:r>
+        <w:rPr>
+          <w:bCs/>
+          <w:i w:val="0"/>
+          <w:iCs w:val="0"/>
+        </w:rPr>
+        <w:t xml:space="preserve"> </w:t>
+      </w:r>
+      <w:r>
+        <w:rPr>
+          <w:bCs/>
+          <w:i w:val="0"/>
+          <w:iCs w:val="0"/>
+        </w:rPr>
+        <w:tab/>
+      </w:r>
+      <w:r>
+        <w:rPr>
+          <w:bCs/>
+          <w:i w:val="0"/>
+          <w:iCs w:val="0"/>
+        </w:rPr>
+        <w:tab/>
+      </w:r>
+      <w:r>
+        <w:rPr>
+          <w:bCs/>
+          <w:i w:val="0"/>
+          <w:iCs w:val="0"/>
+        </w:rPr>
+        <w:tab/>
+      </w:r>
+      <w:r>
+        <w:rPr>
+          <w:bCs/>
+          <w:i w:val="0"/>
+          <w:iCs w:val="0"/>
+        </w:rPr>
+        <w:t xml:space="preserve">Experimente </w:t>
       </w:r>
     </w:p>
     <w:p>
@@ -5257,7 +5178,14 @@
           <w:iCs w:val="0"/>
         </w:rPr>
         <w:tab/>
-        <w:t>Regression</w:t>
+      </w:r>
+      <w:r>
+        <w:rPr>
+          <w:bCs/>
+          <w:i w:val="0"/>
+          <w:iCs w:val="0"/>
+        </w:rPr>
+        <w:t xml:space="preserve">Quasiexperimente </w:t>
       </w:r>
     </w:p>
     <w:p>
@@ -5266,11 +5194,44 @@
         <w:spacing w:after="0"/>
         <w:jc w:val="left"/>
         <w:rPr>
-          <w:b/>
-          <w:i w:val="0"/>
-          <w:iCs w:val="0"/>
-        </w:rPr>
-      </w:pPr>
+          <w:bCs/>
+          <w:i w:val="0"/>
+          <w:iCs w:val="0"/>
+        </w:rPr>
+      </w:pPr>
+      <w:r>
+        <w:rPr>
+          <w:bCs/>
+          <w:i w:val="0"/>
+          <w:iCs w:val="0"/>
+        </w:rPr>
+        <w:tab/>
+      </w:r>
+      <w:r>
+        <w:rPr>
+          <w:bCs/>
+          <w:i w:val="0"/>
+          <w:iCs w:val="0"/>
+        </w:rPr>
+        <w:tab/>
+      </w:r>
+      <w:r>
+        <w:rPr>
+          <w:bCs/>
+          <w:i w:val="0"/>
+          <w:iCs w:val="0"/>
+        </w:rPr>
+        <w:tab/>
+      </w:r>
+      <w:r>
+        <w:rPr>
+          <w:bCs/>
+          <w:i w:val="0"/>
+          <w:iCs w:val="0"/>
+        </w:rPr>
+        <w:tab/>
+        <w:t>Regression</w:t>
+      </w:r>
     </w:p>
     <w:p>
       <w:pPr>
@@ -5278,6 +5239,18 @@
         <w:spacing w:after="0"/>
         <w:jc w:val="left"/>
         <w:rPr>
+          <w:b/>
+          <w:i w:val="0"/>
+          <w:iCs w:val="0"/>
+        </w:rPr>
+      </w:pPr>
+    </w:p>
+    <w:p>
+      <w:pPr>
+        <w:pStyle w:val="Datum"/>
+        <w:spacing w:after="0"/>
+        <w:jc w:val="left"/>
+        <w:rPr>
           <w:bCs/>
           <w:i w:val="0"/>
           <w:iCs w:val="0"/>
@@ -5367,7 +5340,9 @@
     </w:p>
     <w:p>
       <w:pPr>
-        <w:rPr>
+        <w:jc w:val="right"/>
+        <w:rPr>
+          <w:color w:val="000000"/>
           <w:lang w:val="de-DE"/>
         </w:rPr>
       </w:pPr>
@@ -5400,7 +5375,7 @@
           <w:color w:val="000000"/>
           <w:lang w:val="de-DE"/>
         </w:rPr>
-        <w:instrText xml:space="preserve">Excel.Sheet.12 D:\\OneDrive\\Teaching\\class_intro_to_polsci\\1_Sylabus\\date_helper.xlsx Sheet1!R16C4 </w:instrText>
+        <w:instrText xml:space="preserve">Excel.Sheet.12 D:\\OneDrive\\Teaching\\class_intro_to_polsci\\1_Sylabus\\date_helper.xlsx Sheet1!R15C4 </w:instrText>
       </w:r>
       <w:r>
         <w:rPr>
@@ -5419,7 +5394,7 @@
         <w:rPr>
           <w:lang w:val="de-DE"/>
         </w:rPr>
-        <w:t>13: Quantitative Methoden IV – Anwendung 1</w:t>
+        <w:t>12: (Asynchron) Quantitative Methoden IV – Anwendung 1</w:t>
       </w:r>
       <w:r>
         <w:rPr>
@@ -5444,21 +5419,18 @@
       <w:r>
         <w:rPr>
           <w:color w:val="000000"/>
-          <w:lang w:val="de-DE"/>
         </w:rPr>
         <w:instrText xml:space="preserve"> LINK </w:instrText>
       </w:r>
       <w:r>
         <w:rPr>
           <w:color w:val="000000"/>
-          <w:lang w:val="de-DE"/>
-        </w:rPr>
-        <w:instrText xml:space="preserve">Excel.Sheet.12 D:\\OneDrive\\Teaching\\class_intro_to_polsci\\1_Sylabus\\date_helper.xlsx Sheet1!R16C2 </w:instrText>
-      </w:r>
-      <w:r>
-        <w:rPr>
-          <w:color w:val="000000"/>
-          <w:lang w:val="de-DE"/>
+        </w:rPr>
+        <w:instrText xml:space="preserve">Excel.Sheet.12 D:\\OneDrive\\Teaching\\class_intro_to_polsci\\1_Sylabus\\date_helper.xlsx Sheet1!R15C2 </w:instrText>
+      </w:r>
+      <w:r>
+        <w:rPr>
+          <w:color w:val="000000"/>
         </w:rPr>
         <w:instrText xml:space="preserve">\a \t </w:instrText>
       </w:r>
@@ -5469,10 +5441,7 @@
         <w:fldChar w:fldCharType="separate"/>
       </w:r>
       <w:r>
-        <w:rPr>
-          <w:lang w:val="de-DE"/>
-        </w:rPr>
-        <w:t>22.1.24</w:t>
+        <w:t>15.1.24</w:t>
       </w:r>
       <w:r>
         <w:rPr>
@@ -5538,6 +5507,7 @@
         </w:rPr>
         <w:tab/>
       </w:r>
+      <w:proofErr w:type="spellStart"/>
       <w:r>
         <w:rPr>
           <w:bCs/>
@@ -5545,7 +5515,17 @@
           <w:iCs w:val="0"/>
           <w:lang w:val="en-US"/>
         </w:rPr>
-        <w:t>Analyse in R</w:t>
+        <w:t>Analyse</w:t>
+      </w:r>
+      <w:proofErr w:type="spellEnd"/>
+      <w:r>
+        <w:rPr>
+          <w:bCs/>
+          <w:i w:val="0"/>
+          <w:iCs w:val="0"/>
+          <w:lang w:val="en-US"/>
+        </w:rPr>
+        <w:t xml:space="preserve"> in R</w:t>
       </w:r>
       <w:r>
         <w:rPr>
@@ -5635,33 +5615,130 @@
         <w:jc w:val="left"/>
         <w:rPr>
           <w:bCs/>
-          <w:i w:val="0"/>
-          <w:iCs w:val="0"/>
-        </w:rPr>
-      </w:pPr>
-      <w:r>
-        <w:rPr>
-          <w:bCs/>
-          <w:i w:val="0"/>
-          <w:iCs w:val="0"/>
-        </w:rPr>
-        <w:t xml:space="preserve">Übung </w:t>
-      </w:r>
-      <w:r>
-        <w:rPr>
-          <w:bCs/>
-          <w:i w:val="0"/>
-          <w:iCs w:val="0"/>
-        </w:rPr>
-        <w:t>7</w:t>
-      </w:r>
-      <w:r>
-        <w:rPr>
-          <w:bCs/>
-          <w:i w:val="0"/>
-          <w:iCs w:val="0"/>
-        </w:rPr>
-        <w:t xml:space="preserve"> baut auf dieses Video auf</w:t>
+        </w:rPr>
+      </w:pPr>
+      <w:r>
+        <w:rPr>
+          <w:bCs/>
+        </w:rPr>
+        <w:t>Übung 7 baut auf dieses Video auf</w:t>
+      </w:r>
+    </w:p>
+    <w:p>
+      <w:pPr>
+        <w:rPr>
+          <w:lang w:val="de-DE"/>
+        </w:rPr>
+      </w:pPr>
+    </w:p>
+    <w:p>
+      <w:pPr>
+        <w:pBdr>
+          <w:bottom w:val="single" w:sz="4" w:space="1" w:color="auto"/>
+        </w:pBdr>
+        <w:rPr>
+          <w:color w:val="000000"/>
+          <w:lang w:val="de-DE"/>
+        </w:rPr>
+      </w:pPr>
+      <w:r>
+        <w:rPr>
+          <w:color w:val="000000"/>
+        </w:rPr>
+        <w:fldChar w:fldCharType="begin"/>
+      </w:r>
+      <w:r>
+        <w:rPr>
+          <w:color w:val="000000"/>
+          <w:lang w:val="de-DE"/>
+        </w:rPr>
+        <w:instrText xml:space="preserve"> LINK </w:instrText>
+      </w:r>
+      <w:r>
+        <w:rPr>
+          <w:color w:val="000000"/>
+          <w:lang w:val="de-DE"/>
+        </w:rPr>
+        <w:instrText xml:space="preserve">Excel.Sheet.12 D:\\OneDrive\\Teaching\\class_intro_to_polsci\\1_Sylabus\\date_helper.xlsx Sheet1!R16C4 </w:instrText>
+      </w:r>
+      <w:r>
+        <w:rPr>
+          <w:color w:val="000000"/>
+          <w:lang w:val="de-DE"/>
+        </w:rPr>
+        <w:instrText xml:space="preserve">\a \t </w:instrText>
+      </w:r>
+      <w:r>
+        <w:rPr>
+          <w:color w:val="000000"/>
+        </w:rPr>
+        <w:fldChar w:fldCharType="separate"/>
+      </w:r>
+      <w:r>
+        <w:rPr>
+          <w:lang w:val="de-DE"/>
+        </w:rPr>
+        <w:t>13: (Präsenz) Quantitative Methoden V – Anwendung 2</w:t>
+      </w:r>
+      <w:r>
+        <w:rPr>
+          <w:color w:val="000000"/>
+        </w:rPr>
+        <w:fldChar w:fldCharType="end"/>
+      </w:r>
+    </w:p>
+    <w:p>
+      <w:pPr>
+        <w:jc w:val="right"/>
+        <w:rPr>
+          <w:color w:val="000000"/>
+          <w:lang w:val="de-DE"/>
+        </w:rPr>
+      </w:pPr>
+      <w:r>
+        <w:rPr>
+          <w:color w:val="000000"/>
+        </w:rPr>
+        <w:fldChar w:fldCharType="begin"/>
+      </w:r>
+      <w:r>
+        <w:rPr>
+          <w:color w:val="000000"/>
+          <w:lang w:val="de-DE"/>
+        </w:rPr>
+        <w:instrText xml:space="preserve"> LINK </w:instrText>
+      </w:r>
+      <w:r>
+        <w:rPr>
+          <w:color w:val="000000"/>
+          <w:lang w:val="de-DE"/>
+        </w:rPr>
+        <w:instrText xml:space="preserve">Excel.Sheet.12 D:\\OneDrive\\Teaching\\class_intro_to_polsci\\1_Sylabus\\date_helper.xlsx Sheet1!R16C2 </w:instrText>
+      </w:r>
+      <w:r>
+        <w:rPr>
+          <w:color w:val="000000"/>
+          <w:lang w:val="de-DE"/>
+        </w:rPr>
+        <w:instrText xml:space="preserve">\a \t </w:instrText>
+      </w:r>
+      <w:r>
+        <w:rPr>
+          <w:color w:val="000000"/>
+        </w:rPr>
+        <w:fldChar w:fldCharType="separate"/>
+      </w:r>
+      <w:r>
+        <w:rPr>
+          <w:lang w:val="de-DE"/>
+        </w:rPr>
+        <w:t>22.1.24</w:t>
+      </w:r>
+      <w:r>
+        <w:rPr>
+          <w:color w:val="000000"/>
+        </w:rPr>
+        <w:fldChar w:fldCharType="end"/>
       </w:r>
     </w:p>
     <w:p>
@@ -5677,6 +5754,131 @@
     </w:p>
     <w:p>
       <w:pPr>
+        <w:pStyle w:val="Datum"/>
+        <w:spacing w:after="0"/>
+        <w:jc w:val="left"/>
+        <w:rPr>
+          <w:bCs/>
+          <w:i w:val="0"/>
+          <w:iCs w:val="0"/>
+        </w:rPr>
+      </w:pPr>
+      <w:r>
+        <w:rPr>
+          <w:b/>
+          <w:i w:val="0"/>
+          <w:iCs w:val="0"/>
+        </w:rPr>
+        <w:t xml:space="preserve">Übung 7: </w:t>
+      </w:r>
+      <w:r>
+        <w:rPr>
+          <w:b/>
+          <w:i w:val="0"/>
+          <w:iCs w:val="0"/>
+        </w:rPr>
+        <w:tab/>
+      </w:r>
+      <w:r>
+        <w:rPr>
+          <w:b/>
+          <w:i w:val="0"/>
+          <w:iCs w:val="0"/>
+        </w:rPr>
+        <w:tab/>
+      </w:r>
+      <w:r>
+        <w:rPr>
+          <w:b/>
+          <w:i w:val="0"/>
+          <w:iCs w:val="0"/>
+        </w:rPr>
+        <w:tab/>
+      </w:r>
+      <w:r>
+        <w:rPr>
+          <w:bCs/>
+          <w:i w:val="0"/>
+          <w:iCs w:val="0"/>
+        </w:rPr>
+        <w:t xml:space="preserve">Wer wählt die AfD? – </w:t>
+      </w:r>
+      <w:r>
+        <w:rPr>
+          <w:bCs/>
+          <w:i w:val="0"/>
+          <w:iCs w:val="0"/>
+        </w:rPr>
+        <w:t xml:space="preserve"> </w:t>
+      </w:r>
+      <w:r>
+        <w:rPr>
+          <w:bCs/>
+          <w:i w:val="0"/>
+          <w:iCs w:val="0"/>
+        </w:rPr>
+        <w:t xml:space="preserve">Umfragedaten </w:t>
+      </w:r>
+      <w:r>
+        <w:rPr>
+          <w:bCs/>
+          <w:i w:val="0"/>
+          <w:iCs w:val="0"/>
+        </w:rPr>
+        <w:t xml:space="preserve">analysieren </w:t>
+      </w:r>
+    </w:p>
+    <w:p>
+      <w:pPr>
+        <w:pStyle w:val="Datum"/>
+        <w:spacing w:after="0"/>
+        <w:jc w:val="left"/>
+        <w:rPr>
+          <w:i w:val="0"/>
+          <w:iCs w:val="0"/>
+        </w:rPr>
+      </w:pPr>
+      <w:r>
+        <w:rPr>
+          <w:b/>
+        </w:rPr>
+        <w:t xml:space="preserve">Gemeinsame </w:t>
+      </w:r>
+      <w:r>
+        <w:rPr>
+          <w:b/>
+        </w:rPr>
+        <w:t>Übung 8:</w:t>
+      </w:r>
+      <w:r>
+        <w:rPr>
+          <w:b/>
+        </w:rPr>
+        <w:t xml:space="preserve"> </w:t>
+      </w:r>
+      <w:r>
+        <w:rPr>
+          <w:b/>
+        </w:rPr>
+        <w:tab/>
+      </w:r>
+      <w:r>
+        <w:t xml:space="preserve">Anwendung auf die eigenen Daten- Wer wählt Populisten?  </w:t>
+      </w:r>
+    </w:p>
+    <w:p>
+      <w:pPr>
+        <w:pStyle w:val="Datum"/>
+        <w:spacing w:after="0"/>
+        <w:jc w:val="left"/>
+        <w:rPr>
+          <w:i w:val="0"/>
+          <w:iCs w:val="0"/>
+        </w:rPr>
+      </w:pPr>
+    </w:p>
+    <w:p>
+      <w:pPr>
         <w:pBdr>
           <w:bottom w:val="single" w:sz="4" w:space="1" w:color="auto"/>
         </w:pBdr>
@@ -5722,7 +5924,7 @@
         <w:rPr>
           <w:lang w:val="de-DE"/>
         </w:rPr>
-        <w:t>14: (Präsenz) Quantitative Methoden V – Anwendung 2</w:t>
+        <w:t xml:space="preserve">14: (Präsenz) Qualitative Methoden </w:t>
       </w:r>
       <w:r>
         <w:rPr>
@@ -5787,267 +5989,12 @@
     </w:p>
     <w:p>
       <w:pPr>
-        <w:rPr>
-          <w:lang w:val="de-DE"/>
-        </w:rPr>
-      </w:pPr>
-    </w:p>
-    <w:p>
-      <w:pPr>
-        <w:pStyle w:val="Datum"/>
-        <w:spacing w:after="0"/>
-        <w:jc w:val="left"/>
-        <w:rPr>
-          <w:bCs/>
-          <w:i w:val="0"/>
-          <w:iCs w:val="0"/>
-        </w:rPr>
-      </w:pPr>
-      <w:r>
-        <w:rPr>
-          <w:b/>
-          <w:i w:val="0"/>
-          <w:iCs w:val="0"/>
-        </w:rPr>
-        <w:t xml:space="preserve">Übung 7: </w:t>
-      </w:r>
-      <w:r>
-        <w:rPr>
-          <w:b/>
-          <w:i w:val="0"/>
-          <w:iCs w:val="0"/>
-        </w:rPr>
-        <w:tab/>
-      </w:r>
-      <w:r>
-        <w:rPr>
-          <w:b/>
-          <w:i w:val="0"/>
-          <w:iCs w:val="0"/>
-        </w:rPr>
-        <w:tab/>
-      </w:r>
-      <w:r>
-        <w:rPr>
-          <w:b/>
-          <w:i w:val="0"/>
-          <w:iCs w:val="0"/>
-        </w:rPr>
-        <w:tab/>
-      </w:r>
-      <w:r>
-        <w:rPr>
-          <w:bCs/>
-          <w:i w:val="0"/>
-          <w:iCs w:val="0"/>
-        </w:rPr>
-        <w:t xml:space="preserve">Wer wählt die AfD? – </w:t>
-      </w:r>
-      <w:r>
-        <w:rPr>
-          <w:bCs/>
-          <w:i w:val="0"/>
-          <w:iCs w:val="0"/>
-        </w:rPr>
-        <w:t xml:space="preserve"> </w:t>
-      </w:r>
-      <w:r>
-        <w:rPr>
-          <w:bCs/>
-          <w:i w:val="0"/>
-          <w:iCs w:val="0"/>
-        </w:rPr>
-        <w:t xml:space="preserve">Umfragedaten </w:t>
-      </w:r>
-      <w:r>
-        <w:rPr>
-          <w:bCs/>
-          <w:i w:val="0"/>
-          <w:iCs w:val="0"/>
-        </w:rPr>
-        <w:t xml:space="preserve">analysieren </w:t>
-      </w:r>
-    </w:p>
-    <w:p>
-      <w:pPr>
-        <w:rPr>
-          <w:lang w:val="de-DE"/>
-        </w:rPr>
-      </w:pPr>
-      <w:r>
-        <w:rPr>
-          <w:b/>
-          <w:lang w:val="de-DE"/>
-        </w:rPr>
-        <w:t>Gemeinsame</w:t>
-      </w:r>
-      <w:r>
-        <w:rPr>
-          <w:b/>
-          <w:i/>
-          <w:iCs/>
-          <w:lang w:val="de-DE"/>
-        </w:rPr>
-        <w:t xml:space="preserve"> </w:t>
-      </w:r>
-      <w:r>
-        <w:rPr>
-          <w:b/>
-          <w:lang w:val="de-DE"/>
-        </w:rPr>
-        <w:t xml:space="preserve">Übung </w:t>
-      </w:r>
-      <w:r>
-        <w:rPr>
-          <w:b/>
-          <w:lang w:val="de-DE"/>
-        </w:rPr>
-        <w:t>8</w:t>
-      </w:r>
-      <w:r>
-        <w:rPr>
-          <w:b/>
-          <w:lang w:val="de-DE"/>
-        </w:rPr>
-        <w:t>:</w:t>
-      </w:r>
-      <w:r>
-        <w:rPr>
-          <w:b/>
-          <w:lang w:val="de-DE"/>
-        </w:rPr>
-        <w:t xml:space="preserve"> </w:t>
-      </w:r>
-      <w:r>
-        <w:rPr>
-          <w:b/>
-          <w:lang w:val="de-DE"/>
-        </w:rPr>
-        <w:tab/>
-      </w:r>
-      <w:r>
-        <w:rPr>
-          <w:lang w:val="de-DE"/>
-        </w:rPr>
-        <w:t xml:space="preserve">Anwendung auf die eigenen Daten- Wer wählt Populisten?  </w:t>
-      </w:r>
-      <w:r>
-        <w:rPr>
-          <w:lang w:val="de-DE"/>
-        </w:rPr>
-        <w:tab/>
-        <w:t xml:space="preserve"> </w:t>
-      </w:r>
-    </w:p>
-    <w:p>
-      <w:pPr>
-        <w:pBdr>
-          <w:bottom w:val="single" w:sz="4" w:space="1" w:color="auto"/>
-        </w:pBdr>
-        <w:rPr>
-          <w:color w:val="000000"/>
-          <w:lang w:val="de-DE"/>
-        </w:rPr>
-      </w:pPr>
-      <w:r>
-        <w:rPr>
-          <w:color w:val="000000"/>
-        </w:rPr>
-        <w:fldChar w:fldCharType="begin"/>
-      </w:r>
-      <w:r>
-        <w:rPr>
-          <w:color w:val="000000"/>
-          <w:lang w:val="de-DE"/>
-        </w:rPr>
-        <w:instrText xml:space="preserve"> LINK </w:instrText>
-      </w:r>
-      <w:r>
-        <w:rPr>
-          <w:color w:val="000000"/>
-          <w:lang w:val="de-DE"/>
-        </w:rPr>
-        <w:instrText xml:space="preserve">Excel.Sheet.12 D:\\OneDrive\\Teaching\\class_intro_to_polsci\\1_Sylabus\\date_helper.xlsx Sheet1!R18C4 </w:instrText>
-      </w:r>
-      <w:r>
-        <w:rPr>
-          <w:color w:val="000000"/>
-          <w:lang w:val="de-DE"/>
-        </w:rPr>
-        <w:instrText xml:space="preserve">\a \t </w:instrText>
-      </w:r>
-      <w:r>
-        <w:rPr>
-          <w:color w:val="000000"/>
-        </w:rPr>
-        <w:fldChar w:fldCharType="separate"/>
-      </w:r>
-      <w:r>
-        <w:rPr>
-          <w:lang w:val="de-DE"/>
-        </w:rPr>
-        <w:t xml:space="preserve">15: (Präsenz) Qualitative Methoden </w:t>
-      </w:r>
-      <w:r>
-        <w:rPr>
-          <w:color w:val="000000"/>
-        </w:rPr>
-        <w:fldChar w:fldCharType="end"/>
-      </w:r>
-    </w:p>
-    <w:p>
-      <w:pPr>
         <w:jc w:val="right"/>
         <w:rPr>
           <w:color w:val="000000"/>
           <w:lang w:val="de-DE"/>
         </w:rPr>
       </w:pPr>
-      <w:r>
-        <w:rPr>
-          <w:color w:val="000000"/>
-        </w:rPr>
-        <w:fldChar w:fldCharType="begin"/>
-      </w:r>
-      <w:r>
-        <w:rPr>
-          <w:color w:val="000000"/>
-          <w:lang w:val="de-DE"/>
-        </w:rPr>
-        <w:instrText xml:space="preserve"> LINK </w:instrText>
-      </w:r>
-      <w:r>
-        <w:rPr>
-          <w:color w:val="000000"/>
-          <w:lang w:val="de-DE"/>
-        </w:rPr>
-        <w:instrText xml:space="preserve">Excel.Sheet.12 D:\\OneDrive\\Teaching\\class_intro_to_polsci\\1_Sylabus\\date_helper.xlsx Sheet1!R18C2 </w:instrText>
-      </w:r>
-      <w:r>
-        <w:rPr>
-          <w:color w:val="000000"/>
-          <w:lang w:val="de-DE"/>
-        </w:rPr>
-        <w:instrText xml:space="preserve">\a \t </w:instrText>
-      </w:r>
-      <w:r>
-        <w:rPr>
-          <w:color w:val="000000"/>
-        </w:rPr>
-        <w:fldChar w:fldCharType="separate"/>
-      </w:r>
-      <w:r>
-        <w:rPr>
-          <w:lang w:val="de-DE"/>
-        </w:rPr>
-        <w:t>5.2.24</w:t>
-      </w:r>
-      <w:r>
-        <w:rPr>
-          <w:color w:val="000000"/>
-        </w:rPr>
-        <w:fldChar w:fldCharType="end"/>
-      </w:r>
     </w:p>
     <w:p>
       <w:pPr>
@@ -6242,13 +6189,7 @@
         </w:rPr>
       </w:pPr>
       <w:r>
-        <w:t>Gemeinsame Übung</w:t>
-      </w:r>
-      <w:r>
-        <w:t xml:space="preserve"> 9</w:t>
-      </w:r>
-      <w:r>
-        <w:t xml:space="preserve">: </w:t>
+        <w:t xml:space="preserve">Gemeinsame Übung 9: </w:t>
       </w:r>
       <w:r>
         <w:tab/>
@@ -6380,10 +6321,80 @@
     </w:p>
     <w:p>
       <w:pPr>
-        <w:rPr>
-          <w:lang w:val="de-DE"/>
-        </w:rPr>
-      </w:pPr>
+        <w:jc w:val="right"/>
+        <w:rPr>
+          <w:color w:val="000000"/>
+          <w:lang w:val="de-DE"/>
+        </w:rPr>
+      </w:pPr>
+    </w:p>
+    <w:p>
+      <w:pPr>
+        <w:jc w:val="right"/>
+        <w:rPr>
+          <w:color w:val="000000"/>
+          <w:lang w:val="de-DE"/>
+        </w:rPr>
+      </w:pPr>
+    </w:p>
+    <w:p>
+      <w:pPr>
+        <w:jc w:val="right"/>
+        <w:rPr>
+          <w:color w:val="000000"/>
+          <w:lang w:val="de-DE"/>
+        </w:rPr>
+      </w:pPr>
+    </w:p>
+    <w:p>
+      <w:pPr>
+        <w:jc w:val="right"/>
+        <w:rPr>
+          <w:color w:val="000000"/>
+          <w:lang w:val="de-DE"/>
+        </w:rPr>
+      </w:pPr>
+    </w:p>
+    <w:p>
+      <w:pPr>
+        <w:jc w:val="right"/>
+        <w:rPr>
+          <w:color w:val="000000"/>
+          <w:lang w:val="de-DE"/>
+        </w:rPr>
+      </w:pPr>
+    </w:p>
+    <w:p>
+      <w:pPr>
+        <w:jc w:val="right"/>
+        <w:rPr>
+          <w:color w:val="000000"/>
+          <w:lang w:val="de-DE"/>
+        </w:rPr>
+      </w:pPr>
+    </w:p>
+    <w:p>
+      <w:pPr>
+        <w:jc w:val="right"/>
+        <w:rPr>
+          <w:color w:val="000000"/>
+          <w:lang w:val="de-DE"/>
+        </w:rPr>
+      </w:pPr>
+    </w:p>
+    <w:p>
+      <w:pPr>
+        <w:rPr>
+          <w:lang w:val="de-DE"/>
+        </w:rPr>
+      </w:pPr>
+      <w:r>
+        <w:rPr>
+          <w:lang w:val="de-DE"/>
+        </w:rPr>
+        <w:tab/>
+        <w:t xml:space="preserve"> </w:t>
+      </w:r>
     </w:p>
     <w:p>
       <w:pPr>
@@ -6413,7 +6424,7 @@
           <w:color w:val="000000"/>
           <w:lang w:val="de-DE"/>
         </w:rPr>
-        <w:instrText xml:space="preserve">Excel.Sheet.12 D:\\OneDrive\\Teaching\\class_intro_to_polsci\\1_Sylabus\\date_helper.xlsx Sheet1!R19C4 </w:instrText>
+        <w:instrText xml:space="preserve">Excel.Sheet.12 D:\\OneDrive\\Teaching\\class_intro_to_polsci\\1_Sylabus\\date_helper.xlsx Sheet1!R18C4 </w:instrText>
       </w:r>
       <w:r>
         <w:rPr>
@@ -6432,7 +6443,7 @@
         <w:rPr>
           <w:lang w:val="de-DE"/>
         </w:rPr>
-        <w:t>16: (Präsenz) Peer Feedback und Diskussion der Hausarbeitsthemen</w:t>
+        <w:t>15: (Online) Sprechstunde für Hausarbeiten 2</w:t>
       </w:r>
       <w:r>
         <w:rPr>
@@ -6446,6 +6457,7 @@
         <w:jc w:val="right"/>
         <w:rPr>
           <w:color w:val="000000"/>
+          <w:lang w:val="de-DE"/>
         </w:rPr>
       </w:pPr>
       <w:r>
@@ -6457,18 +6469,21 @@
       <w:r>
         <w:rPr>
           <w:color w:val="000000"/>
+          <w:lang w:val="de-DE"/>
         </w:rPr>
         <w:instrText xml:space="preserve"> LINK </w:instrText>
       </w:r>
       <w:r>
         <w:rPr>
           <w:color w:val="000000"/>
-        </w:rPr>
-        <w:instrText xml:space="preserve">Excel.Sheet.12 D:\\OneDrive\\Teaching\\class_intro_to_polsci\\1_Sylabus\\date_helper.xlsx Sheet1!R19C2 </w:instrText>
-      </w:r>
-      <w:r>
-        <w:rPr>
-          <w:color w:val="000000"/>
+          <w:lang w:val="de-DE"/>
+        </w:rPr>
+        <w:instrText xml:space="preserve">Excel.Sheet.12 D:\\OneDrive\\Teaching\\class_intro_to_polsci\\1_Sylabus\\date_helper.xlsx Sheet1!R18C2 </w:instrText>
+      </w:r>
+      <w:r>
+        <w:rPr>
+          <w:color w:val="000000"/>
+          <w:lang w:val="de-DE"/>
         </w:rPr>
         <w:instrText xml:space="preserve">\a \t </w:instrText>
       </w:r>
@@ -6479,7 +6494,10 @@
         <w:fldChar w:fldCharType="separate"/>
       </w:r>
       <w:r>
-        <w:t>12.2.24</w:t>
+        <w:rPr>
+          <w:lang w:val="de-DE"/>
+        </w:rPr>
+        <w:t>5.2.24</w:t>
       </w:r>
       <w:r>
         <w:rPr>
@@ -6488,66 +6506,194 @@
         <w:fldChar w:fldCharType="end"/>
       </w:r>
     </w:p>
-    <w:p/>
+    <w:p>
+      <w:pPr>
+        <w:jc w:val="both"/>
+        <w:rPr>
+          <w:bCs/>
+          <w:color w:val="000000"/>
+          <w:lang w:val="de-DE"/>
+        </w:rPr>
+      </w:pPr>
+      <w:r>
+        <w:rPr>
+          <w:bCs/>
+          <w:color w:val="000000"/>
+          <w:lang w:val="de-DE"/>
+        </w:rPr>
+        <w:lastRenderedPageBreak/>
+        <w:t>Besprechung der Hausarbeitsthemen + Zeit für Arbeit an der Hausarbeit</w:t>
+      </w:r>
+    </w:p>
+    <w:p>
+      <w:pPr>
+        <w:jc w:val="both"/>
+        <w:rPr>
+          <w:bCs/>
+          <w:color w:val="000000"/>
+          <w:lang w:val="de-DE"/>
+        </w:rPr>
+      </w:pPr>
+    </w:p>
     <w:p>
       <w:pPr>
         <w:pStyle w:val="Datum"/>
         <w:spacing w:after="0"/>
         <w:jc w:val="left"/>
         <w:rPr>
-          <w:bCs/>
-          <w:i w:val="0"/>
-          <w:iCs w:val="0"/>
-        </w:rPr>
-      </w:pPr>
-      <w:r>
-        <w:rPr>
-          <w:b/>
-          <w:i w:val="0"/>
-          <w:iCs w:val="0"/>
-        </w:rPr>
-        <w:t>Deadline</w:t>
-      </w:r>
-      <w:r>
-        <w:rPr>
-          <w:b/>
-          <w:i w:val="0"/>
-          <w:iCs w:val="0"/>
-        </w:rPr>
-        <w:t xml:space="preserve">: </w:t>
-      </w:r>
-      <w:r>
-        <w:rPr>
-          <w:b/>
-          <w:i w:val="0"/>
-          <w:iCs w:val="0"/>
-        </w:rPr>
-        <w:tab/>
-      </w:r>
-      <w:r>
-        <w:rPr>
-          <w:b/>
-          <w:i w:val="0"/>
-          <w:iCs w:val="0"/>
-        </w:rPr>
-        <w:tab/>
-      </w:r>
-      <w:r>
-        <w:rPr>
-          <w:b/>
-          <w:i w:val="0"/>
-          <w:iCs w:val="0"/>
-        </w:rPr>
-        <w:tab/>
-      </w:r>
-      <w:r>
-        <w:rPr>
-          <w:bCs/>
-          <w:i w:val="0"/>
-          <w:iCs w:val="0"/>
-        </w:rPr>
-        <w:t>Exposé für die eigene Hausarbeit</w:t>
-      </w:r>
+          <w:i w:val="0"/>
+          <w:iCs w:val="0"/>
+        </w:rPr>
+      </w:pPr>
+      <w:r>
+        <w:rPr>
+          <w:b/>
+          <w:bCs/>
+          <w:i w:val="0"/>
+          <w:iCs w:val="0"/>
+        </w:rPr>
+        <w:t>Sprechstunde:</w:t>
+      </w:r>
+      <w:r>
+        <w:t xml:space="preserve"> </w:t>
+      </w:r>
+      <w:r>
+        <w:tab/>
+      </w:r>
+      <w:r>
+        <w:tab/>
+      </w:r>
+      <w:r>
+        <w:rPr>
+          <w:i w:val="0"/>
+          <w:iCs w:val="0"/>
+        </w:rPr>
+        <w:t xml:space="preserve">Sprechstundentermine können auf Blackboard gebucht werden. </w:t>
+      </w:r>
+    </w:p>
+    <w:p>
+      <w:pPr>
+        <w:rPr>
+          <w:lang w:val="de-DE"/>
+        </w:rPr>
+      </w:pPr>
+    </w:p>
+    <w:p>
+      <w:pPr>
+        <w:pBdr>
+          <w:bottom w:val="single" w:sz="4" w:space="1" w:color="auto"/>
+        </w:pBdr>
+        <w:rPr>
+          <w:color w:val="000000"/>
+          <w:lang w:val="de-DE"/>
+        </w:rPr>
+      </w:pPr>
+      <w:r>
+        <w:rPr>
+          <w:color w:val="000000"/>
+        </w:rPr>
+        <w:fldChar w:fldCharType="begin"/>
+      </w:r>
+      <w:r>
+        <w:rPr>
+          <w:color w:val="000000"/>
+          <w:lang w:val="de-DE"/>
+        </w:rPr>
+        <w:instrText xml:space="preserve"> LINK </w:instrText>
+      </w:r>
+      <w:r>
+        <w:rPr>
+          <w:color w:val="000000"/>
+          <w:lang w:val="de-DE"/>
+        </w:rPr>
+        <w:instrText xml:space="preserve">Excel.Sheet.12 D:\\OneDrive\\Teaching\\class_intro_to_polsci\\1_Sylabus\\date_helper.xlsx Sheet1!R19C4 </w:instrText>
+      </w:r>
+      <w:r>
+        <w:rPr>
+          <w:color w:val="000000"/>
+          <w:lang w:val="de-DE"/>
+        </w:rPr>
+        <w:instrText xml:space="preserve">\a \t </w:instrText>
+      </w:r>
+      <w:r>
+        <w:rPr>
+          <w:color w:val="000000"/>
+        </w:rPr>
+        <w:fldChar w:fldCharType="separate"/>
+      </w:r>
+      <w:r>
+        <w:rPr>
+          <w:lang w:val="de-DE"/>
+        </w:rPr>
+        <w:t>16: (Präsenz) Peer Feedback und Diskussion der Hausarbeitsthemen</w:t>
+      </w:r>
+      <w:r>
+        <w:rPr>
+          <w:color w:val="000000"/>
+        </w:rPr>
+        <w:fldChar w:fldCharType="end"/>
+      </w:r>
+    </w:p>
+    <w:p>
+      <w:pPr>
+        <w:jc w:val="right"/>
+        <w:rPr>
+          <w:color w:val="000000"/>
+          <w:lang w:val="de-DE"/>
+        </w:rPr>
+      </w:pPr>
+      <w:r>
+        <w:rPr>
+          <w:color w:val="000000"/>
+        </w:rPr>
+        <w:fldChar w:fldCharType="begin"/>
+      </w:r>
+      <w:r>
+        <w:rPr>
+          <w:color w:val="000000"/>
+          <w:lang w:val="de-DE"/>
+        </w:rPr>
+        <w:instrText xml:space="preserve"> LINK </w:instrText>
+      </w:r>
+      <w:r>
+        <w:rPr>
+          <w:color w:val="000000"/>
+          <w:lang w:val="de-DE"/>
+        </w:rPr>
+        <w:instrText xml:space="preserve">Excel.Sheet.12 D:\\OneDrive\\Teaching\\class_intro_to_polsci\\1_Sylabus\\date_helper.xlsx Sheet1!R19C2 </w:instrText>
+      </w:r>
+      <w:r>
+        <w:rPr>
+          <w:color w:val="000000"/>
+          <w:lang w:val="de-DE"/>
+        </w:rPr>
+        <w:instrText xml:space="preserve">\a \t </w:instrText>
+      </w:r>
+      <w:r>
+        <w:rPr>
+          <w:color w:val="000000"/>
+        </w:rPr>
+        <w:fldChar w:fldCharType="separate"/>
+      </w:r>
+      <w:r>
+        <w:rPr>
+          <w:lang w:val="de-DE"/>
+        </w:rPr>
+        <w:t>12.2.24</w:t>
+      </w:r>
+      <w:r>
+        <w:rPr>
+          <w:color w:val="000000"/>
+        </w:rPr>
+        <w:fldChar w:fldCharType="end"/>
+      </w:r>
+    </w:p>
+    <w:p>
+      <w:pPr>
+        <w:rPr>
+          <w:lang w:val="de-DE"/>
+        </w:rPr>
+      </w:pPr>
     </w:p>
     <w:p>
       <w:pPr>
@@ -6560,6 +6706,64 @@
           <w:iCs w:val="0"/>
         </w:rPr>
       </w:pPr>
+      <w:r>
+        <w:rPr>
+          <w:b/>
+          <w:i w:val="0"/>
+          <w:iCs w:val="0"/>
+        </w:rPr>
+        <w:t>Deadline</w:t>
+      </w:r>
+      <w:r>
+        <w:rPr>
+          <w:b/>
+          <w:i w:val="0"/>
+          <w:iCs w:val="0"/>
+        </w:rPr>
+        <w:t xml:space="preserve">: </w:t>
+      </w:r>
+      <w:r>
+        <w:rPr>
+          <w:b/>
+          <w:i w:val="0"/>
+          <w:iCs w:val="0"/>
+        </w:rPr>
+        <w:tab/>
+      </w:r>
+      <w:r>
+        <w:rPr>
+          <w:b/>
+          <w:i w:val="0"/>
+          <w:iCs w:val="0"/>
+        </w:rPr>
+        <w:tab/>
+      </w:r>
+      <w:r>
+        <w:rPr>
+          <w:b/>
+          <w:i w:val="0"/>
+          <w:iCs w:val="0"/>
+        </w:rPr>
+        <w:tab/>
+      </w:r>
+      <w:proofErr w:type="gramStart"/>
+      <w:r>
+        <w:rPr>
+          <w:bCs/>
+          <w:i w:val="0"/>
+          <w:iCs w:val="0"/>
+        </w:rPr>
+        <w:t>Exposé</w:t>
+      </w:r>
+      <w:proofErr w:type="gramEnd"/>
+      <w:r>
+        <w:rPr>
+          <w:bCs/>
+          <w:i w:val="0"/>
+          <w:iCs w:val="0"/>
+        </w:rPr>
+        <w:t xml:space="preserve"> für die eigene Hausarbeit</w:t>
+      </w:r>
     </w:p>
     <w:p>
       <w:pPr>
@@ -6567,6 +6771,18 @@
         <w:spacing w:after="0"/>
         <w:jc w:val="left"/>
         <w:rPr>
+          <w:bCs/>
+          <w:i w:val="0"/>
+          <w:iCs w:val="0"/>
+        </w:rPr>
+      </w:pPr>
+    </w:p>
+    <w:p>
+      <w:pPr>
+        <w:pStyle w:val="Datum"/>
+        <w:spacing w:after="0"/>
+        <w:jc w:val="left"/>
+        <w:rPr>
           <w:b/>
           <w:i w:val="0"/>
           <w:iCs w:val="0"/>
@@ -6620,13 +6836,6 @@
         </w:rPr>
         <w:tab/>
       </w:r>
-    </w:p>
-    <w:p>
-      <w:pPr>
-        <w:rPr>
-          <w:lang w:val="de-DE"/>
-        </w:rPr>
-      </w:pPr>
     </w:p>
     <w:sectPr>
       <w:footerReference w:type="default" r:id="rId16"/>
@@ -8924,6 +9133,7 @@
   <w:style w:type="character" w:default="1" w:styleId="DefaultParagraphFont">
     <w:name w:val="Default Paragraph Font"/>
     <w:uiPriority w:val="1"/>
+    <w:semiHidden/>
     <w:unhideWhenUsed/>
   </w:style>
   <w:style w:type="table" w:default="1" w:styleId="TableNormal">

</xml_diff>